<commit_message>
first lab forth sem
</commit_message>
<xml_diff>
--- a/Second_sem/Lab_first/ЛАБА_СЕМ4_1.docx
+++ b/Second_sem/Lab_first/ЛАБА_СЕМ4_1.docx
@@ -903,7 +903,7 @@
           <w:sz w:val="28"/>
         </w:rPr>
         <w:sectPr>
-          <w:footerReference w:type="default" r:id="rId5"/>
+          <w:footerReference w:type="default" r:id="rId7"/>
           <w:pgSz w:w="11910" w:h="16840"/>
           <w:pgMar w:top="1040" w:right="425" w:bottom="960" w:left="1700" w:header="0" w:footer="772" w:gutter="0"/>
           <w:pgNumType w:start="1"/>
@@ -1088,23 +1088,7 @@
             <w:spacing w:val="-2"/>
             <w:sz w:val="28"/>
           </w:rPr>
-          <w:t>за</w:t>
-        </w:r>
-        <w:r>
-          <w:rPr>
-            <w:b/>
-            <w:spacing w:val="-2"/>
-            <w:sz w:val="28"/>
-          </w:rPr>
-          <w:t>д</w:t>
-        </w:r>
-        <w:r>
-          <w:rPr>
-            <w:b/>
-            <w:spacing w:val="-2"/>
-            <w:sz w:val="28"/>
-          </w:rPr>
-          <w:t>ачи</w:t>
+          <w:t>задачи</w:t>
         </w:r>
         <w:r>
           <w:rPr>
@@ -1617,7 +1601,7 @@
           <w:sz w:val="28"/>
         </w:rPr>
         <w:sectPr>
-          <w:footerReference w:type="default" r:id="rId6"/>
+          <w:footerReference w:type="default" r:id="rId8"/>
           <w:pgSz w:w="11910" w:h="16840"/>
           <w:pgMar w:top="1040" w:right="425" w:bottom="960" w:left="1700" w:header="0" w:footer="772" w:gutter="0"/>
           <w:cols w:space="720"/>
@@ -1652,19 +1636,7 @@
           <w:lang w:eastAsia="ru-RU"/>
         </w:rPr>
         <w:lastRenderedPageBreak/>
-        <w:t>Цель работы</w:t>
-      </w:r>
-      <w:r>
-        <w:rPr>
-          <w:rFonts w:ascii="Times New Roman" w:hAnsi="Times New Roman" w:cs="Times New Roman"/>
-          <w:b/>
-          <w:bCs/>
-          <w:color w:val="000000" w:themeColor="text1"/>
-          <w:sz w:val="28"/>
-          <w:szCs w:val="28"/>
-          <w:lang w:eastAsia="ru-RU"/>
-        </w:rPr>
-        <w:t xml:space="preserve"> </w:t>
+        <w:t xml:space="preserve">Цель работы </w:t>
       </w:r>
     </w:p>
     <w:p>
@@ -1983,15 +1955,7 @@
           <w:sz w:val="28"/>
           <w:szCs w:val="28"/>
         </w:rPr>
-        <w:t>Выбор начальной вершины</w:t>
-      </w:r>
-      <w:r>
-        <w:rPr>
-          <w:rStyle w:val="a7"/>
-          <w:sz w:val="28"/>
-          <w:szCs w:val="28"/>
-        </w:rPr>
-        <w:t xml:space="preserve">: </w:t>
+        <w:t xml:space="preserve">Выбор начальной вершины: </w:t>
       </w:r>
       <w:r>
         <w:rPr>
@@ -2036,15 +2000,7 @@
           <w:szCs w:val="28"/>
         </w:rPr>
         <w:lastRenderedPageBreak/>
-        <w:t>Инициализация маршрута</w:t>
-      </w:r>
-      <w:r>
-        <w:rPr>
-          <w:rStyle w:val="a7"/>
-          <w:sz w:val="28"/>
-          <w:szCs w:val="28"/>
-        </w:rPr>
-        <w:t xml:space="preserve">: </w:t>
+        <w:t xml:space="preserve">Инициализация маршрута: </w:t>
       </w:r>
       <w:r>
         <w:rPr>
@@ -2088,15 +2044,7 @@
           <w:sz w:val="28"/>
           <w:szCs w:val="28"/>
         </w:rPr>
-        <w:t>Построение пути</w:t>
-      </w:r>
-      <w:r>
-        <w:rPr>
-          <w:rStyle w:val="a7"/>
-          <w:sz w:val="28"/>
-          <w:szCs w:val="28"/>
-        </w:rPr>
-        <w:t>,</w:t>
+        <w:t>Построение пути,</w:t>
       </w:r>
       <w:r>
         <w:rPr>
@@ -2528,15 +2476,7 @@
           <w:sz w:val="28"/>
           <w:szCs w:val="28"/>
         </w:rPr>
-        <w:t>Вывод результатов</w:t>
-      </w:r>
-      <w:r>
-        <w:rPr>
-          <w:rStyle w:val="a7"/>
-          <w:sz w:val="28"/>
-          <w:szCs w:val="28"/>
-        </w:rPr>
-        <w:t xml:space="preserve">: </w:t>
+        <w:t xml:space="preserve">Вывод результатов: </w:t>
       </w:r>
       <w:r>
         <w:rPr>
@@ -2557,15 +2497,6 @@
       <w:pPr>
         <w:pStyle w:val="a3"/>
         <w:spacing w:before="248"/>
-        <w:rPr>
-          <w:sz w:val="24"/>
-        </w:rPr>
-      </w:pPr>
-    </w:p>
-    <w:p>
-      <w:pPr>
-        <w:spacing w:before="1"/>
-        <w:ind w:left="14"/>
         <w:jc w:val="center"/>
         <w:rPr>
           <w:sz w:val="24"/>
@@ -2577,11 +2508,12 @@
           <w:sz w:val="24"/>
           <w14:ligatures w14:val="standardContextual"/>
         </w:rPr>
+        <w:lastRenderedPageBreak/>
         <w:drawing>
           <wp:inline distT="0" distB="0" distL="0" distR="0">
-            <wp:extent cx="2612572" cy="8698719"/>
-            <wp:effectExtent l="0" t="0" r="3810" b="1270"/>
-            <wp:docPr id="434489698" name="Рисунок 3"/>
+            <wp:extent cx="2286000" cy="6426200"/>
+            <wp:effectExtent l="0" t="0" r="0" b="0"/>
+            <wp:docPr id="1101795976" name="Рисунок 1"/>
             <wp:cNvGraphicFramePr>
               <a:graphicFrameLocks xmlns:a="http://schemas.openxmlformats.org/drawingml/2006/main" noChangeAspect="1"/>
             </wp:cNvGraphicFramePr>
@@ -2589,11 +2521,11 @@
               <a:graphicData uri="http://schemas.openxmlformats.org/drawingml/2006/picture">
                 <pic:pic xmlns:pic="http://schemas.openxmlformats.org/drawingml/2006/picture">
                   <pic:nvPicPr>
-                    <pic:cNvPr id="434489698" name="Рисунок 434489698"/>
+                    <pic:cNvPr id="1101795976" name="Рисунок 1101795976"/>
                     <pic:cNvPicPr/>
                   </pic:nvPicPr>
                   <pic:blipFill>
-                    <a:blip r:embed="rId7">
+                    <a:blip r:embed="rId9">
                       <a:extLst>
                         <a:ext uri="{28A0092B-C50C-407E-A947-70E740481C1C}">
                           <a14:useLocalDpi xmlns:a14="http://schemas.microsoft.com/office/drawing/2010/main" val="0"/>
@@ -2607,7 +2539,7 @@
                   <pic:spPr>
                     <a:xfrm>
                       <a:off x="0" y="0"/>
-                      <a:ext cx="2612572" cy="8698719"/>
+                      <a:ext cx="2286000" cy="6426200"/>
                     </a:xfrm>
                     <a:prstGeom prst="rect">
                       <a:avLst/>
@@ -2629,6 +2561,16 @@
           <w:sz w:val="24"/>
         </w:rPr>
       </w:pPr>
+    </w:p>
+    <w:p>
+      <w:pPr>
+        <w:spacing w:before="1"/>
+        <w:ind w:left="14"/>
+        <w:jc w:val="center"/>
+        <w:rPr>
+          <w:sz w:val="24"/>
+        </w:rPr>
+      </w:pPr>
       <w:r>
         <w:rPr>
           <w:sz w:val="24"/>
@@ -2746,66 +2688,86 @@
       <w:pPr>
         <w:spacing w:before="73"/>
         <w:rPr>
+          <w:sz w:val="28"/>
+          <w:szCs w:val="28"/>
+        </w:rPr>
+      </w:pPr>
+      <w:r>
+        <w:rPr>
+          <w:sz w:val="28"/>
+          <w:szCs w:val="28"/>
+        </w:rPr>
+        <w:t xml:space="preserve">Программа реализована на языке Python 3.12.2 с использованием таких библиотек, как PyQt5, </w:t>
+      </w:r>
+      <w:proofErr w:type="spellStart"/>
+      <w:r>
+        <w:rPr>
+          <w:sz w:val="28"/>
+          <w:szCs w:val="28"/>
+        </w:rPr>
+        <w:t>matplotlib</w:t>
+      </w:r>
+      <w:proofErr w:type="spellEnd"/>
+      <w:r>
+        <w:rPr>
+          <w:sz w:val="28"/>
+          <w:szCs w:val="28"/>
+        </w:rPr>
+        <w:t xml:space="preserve"> и </w:t>
+      </w:r>
+      <w:proofErr w:type="spellStart"/>
+      <w:r>
+        <w:rPr>
+          <w:sz w:val="28"/>
+          <w:szCs w:val="28"/>
+        </w:rPr>
+        <w:t>network</w:t>
+      </w:r>
+      <w:proofErr w:type="spellEnd"/>
+      <w:r>
+        <w:rPr>
+          <w:sz w:val="28"/>
+          <w:szCs w:val="28"/>
+          <w:lang w:val="en-US"/>
+        </w:rPr>
+        <w:t>x</w:t>
+      </w:r>
+      <w:r>
+        <w:rPr>
+          <w:sz w:val="28"/>
+          <w:szCs w:val="28"/>
+        </w:rPr>
+        <w:t>. Для разработки программы был использован следующий модуль:</w:t>
+      </w:r>
+    </w:p>
+    <w:p>
+      <w:pPr>
+        <w:spacing w:before="73"/>
+        <w:rPr>
+          <w:sz w:val="28"/>
+          <w:szCs w:val="28"/>
+        </w:rPr>
+      </w:pPr>
+    </w:p>
+    <w:p>
+      <w:pPr>
+        <w:spacing w:before="73"/>
+        <w:rPr>
+          <w:sz w:val="28"/>
+          <w:szCs w:val="28"/>
+        </w:rPr>
+      </w:pPr>
+    </w:p>
+    <w:p>
+      <w:pPr>
+        <w:spacing w:before="73"/>
+        <w:rPr>
           <w:b/>
           <w:bCs/>
           <w:sz w:val="28"/>
           <w:szCs w:val="28"/>
         </w:rPr>
       </w:pPr>
-      <w:r>
-        <w:rPr>
-          <w:sz w:val="28"/>
-          <w:szCs w:val="28"/>
-        </w:rPr>
-        <w:t xml:space="preserve">Программа реализована на языке Python 3.12.2 с использованием таких библиотек, как PyQt5, </w:t>
-      </w:r>
-      <w:proofErr w:type="spellStart"/>
-      <w:r>
-        <w:rPr>
-          <w:sz w:val="28"/>
-          <w:szCs w:val="28"/>
-        </w:rPr>
-        <w:t>matplotlib</w:t>
-      </w:r>
-      <w:proofErr w:type="spellEnd"/>
-      <w:r>
-        <w:rPr>
-          <w:sz w:val="28"/>
-          <w:szCs w:val="28"/>
-        </w:rPr>
-        <w:t xml:space="preserve"> и </w:t>
-      </w:r>
-      <w:proofErr w:type="spellStart"/>
-      <w:r>
-        <w:rPr>
-          <w:sz w:val="28"/>
-          <w:szCs w:val="28"/>
-        </w:rPr>
-        <w:t>network</w:t>
-      </w:r>
-      <w:proofErr w:type="spellEnd"/>
-      <w:r>
-        <w:rPr>
-          <w:sz w:val="28"/>
-          <w:szCs w:val="28"/>
-          <w:lang w:val="en-US"/>
-        </w:rPr>
-        <w:t>x</w:t>
-      </w:r>
-      <w:r>
-        <w:rPr>
-          <w:sz w:val="28"/>
-          <w:szCs w:val="28"/>
-        </w:rPr>
-        <w:t>.</w:t>
-      </w:r>
-      <w:r>
-        <w:rPr>
-          <w:sz w:val="28"/>
-          <w:szCs w:val="28"/>
-        </w:rPr>
-        <w:t xml:space="preserve"> Для разработки программы был использован следующий модуль:</w:t>
-      </w:r>
     </w:p>
     <w:p>
       <w:pPr>
@@ -2828,6 +2790,7 @@
         <w:rPr>
           <w:sz w:val="24"/>
         </w:rPr>
+        <w:lastRenderedPageBreak/>
         <w:t>Таблица1</w:t>
       </w:r>
       <w:r>
@@ -3168,7 +3131,6 @@
                     <w:rPr>
                       <w:sz w:val="24"/>
                       <w:szCs w:val="24"/>
-                      <w:lang w:val="en-US"/>
                     </w:rPr>
                   </w:pPr>
                   <w:r>
@@ -3182,7 +3144,6 @@
                     <w:rPr>
                       <w:sz w:val="24"/>
                       <w:szCs w:val="24"/>
-                      <w:lang w:val="en-US"/>
                     </w:rPr>
                     <w:t xml:space="preserve"> </w:t>
                   </w:r>
@@ -3197,7 +3158,6 @@
                     <w:rPr>
                       <w:sz w:val="24"/>
                       <w:szCs w:val="24"/>
-                      <w:lang w:val="en-US"/>
                     </w:rPr>
                     <w:t xml:space="preserve"> </w:t>
                   </w:r>
@@ -3217,21 +3177,7 @@
                       <w:sz w:val="24"/>
                       <w:szCs w:val="24"/>
                     </w:rPr>
-                    <w:t>К</w:t>
-                  </w:r>
-                  <w:r>
-                    <w:rPr>
-                      <w:sz w:val="24"/>
-                      <w:szCs w:val="24"/>
-                    </w:rPr>
-                    <w:t>ласса</w:t>
-                  </w:r>
-                  <w:r>
-                    <w:rPr>
-                      <w:sz w:val="24"/>
-                      <w:szCs w:val="24"/>
-                    </w:rPr>
-                    <w:t xml:space="preserve"> </w:t>
+                    <w:t xml:space="preserve">Класса </w:t>
                   </w:r>
                   <w:proofErr w:type="spellStart"/>
                   <w:r>
@@ -3316,6 +3262,7 @@
                 <w:vanish/>
                 <w:sz w:val="24"/>
                 <w:szCs w:val="24"/>
+                <w:lang w:val="ru-RU"/>
               </w:rPr>
             </w:pPr>
           </w:p>
@@ -4578,6 +4525,7 @@
                 <w:vanish/>
                 <w:sz w:val="24"/>
                 <w:szCs w:val="24"/>
+                <w:lang w:val="ru-RU"/>
               </w:rPr>
             </w:pPr>
           </w:p>
@@ -4804,7 +4752,6 @@
                       <w:sz w:val="24"/>
                       <w:szCs w:val="24"/>
                     </w:rPr>
-                    <w:lastRenderedPageBreak/>
                     <w:t>clear_graph</w:t>
                   </w:r>
                   <w:proofErr w:type="spellEnd"/>
@@ -5394,10 +5341,9 @@
           <w:sz w:val="28"/>
           <w:szCs w:val="28"/>
         </w:rPr>
-        <w:t xml:space="preserve">Для запуска программы убедитесь, что у вас установлен Python и необходимые библиотеки, такие как PyQt5[1], </w:t>
+        <w:t xml:space="preserve">Для запуска программы убедитесь, что у вас установлен Python и необходимые библиотеки, такие как PyQt5, </w:t>
       </w:r>
       <w:proofErr w:type="spellStart"/>
-      <w:proofErr w:type="gramStart"/>
       <w:r>
         <w:rPr>
           <w:sz w:val="28"/>
@@ -5411,15 +5357,14 @@
           <w:sz w:val="28"/>
           <w:szCs w:val="28"/>
         </w:rPr>
-        <w:t>[</w:t>
-      </w:r>
-      <w:proofErr w:type="gramEnd"/>
-      <w:r>
-        <w:rPr>
-          <w:sz w:val="28"/>
-          <w:szCs w:val="28"/>
-        </w:rPr>
-        <w:t xml:space="preserve">2] и </w:t>
+        <w:t xml:space="preserve"> </w:t>
+      </w:r>
+      <w:r>
+        <w:rPr>
+          <w:sz w:val="28"/>
+          <w:szCs w:val="28"/>
+        </w:rPr>
+        <w:t xml:space="preserve">и </w:t>
       </w:r>
       <w:proofErr w:type="spellStart"/>
       <w:r>
@@ -5435,7 +5380,7 @@
           <w:sz w:val="28"/>
           <w:szCs w:val="28"/>
         </w:rPr>
-        <w:t xml:space="preserve">[3]. Вы можете запустить код как в среде разработки, так и через командную строку, используя её для настройки параметров и генерации данных. Программу нужно запускать через файл </w:t>
+        <w:t xml:space="preserve">. Вы можете запустить код как в среде разработки, так и через командную строку, используя её для настройки параметров и генерации данных. Программу нужно запускать через файл </w:t>
       </w:r>
       <w:r>
         <w:rPr>
@@ -5483,10 +5428,9 @@
           <w:sz w:val="28"/>
           <w:szCs w:val="28"/>
         </w:rPr>
-        <w:t xml:space="preserve">Чтобы гарантировать корректную работу программы, следите за актуальностью установленных библиотек, особенно PyQt5[1], </w:t>
+        <w:t xml:space="preserve">Чтобы гарантировать корректную работу программы, следите за актуальностью установленных библиотек, особенно PyQt5, </w:t>
       </w:r>
       <w:proofErr w:type="spellStart"/>
-      <w:proofErr w:type="gramStart"/>
       <w:r>
         <w:rPr>
           <w:sz w:val="28"/>
@@ -5500,15 +5444,7 @@
           <w:sz w:val="28"/>
           <w:szCs w:val="28"/>
         </w:rPr>
-        <w:t>[</w:t>
-      </w:r>
-      <w:proofErr w:type="gramEnd"/>
-      <w:r>
-        <w:rPr>
-          <w:sz w:val="28"/>
-          <w:szCs w:val="28"/>
-        </w:rPr>
-        <w:t xml:space="preserve">2] и </w:t>
+        <w:t xml:space="preserve"> и </w:t>
       </w:r>
       <w:proofErr w:type="spellStart"/>
       <w:r>
@@ -5524,7 +5460,7 @@
           <w:sz w:val="28"/>
           <w:szCs w:val="28"/>
         </w:rPr>
-        <w:t xml:space="preserve">[3]. Используйте лучшие практики именования переменных и функций для повышения читаемости и </w:t>
+        <w:t xml:space="preserve">. Используйте лучшие практики именования переменных и функций для повышения читаемости и </w:t>
       </w:r>
       <w:proofErr w:type="spellStart"/>
       <w:r>
@@ -5883,7 +5819,16 @@
         <w:t xml:space="preserve"> </w:t>
       </w:r>
       <w:r>
-        <w:t xml:space="preserve">выбрать параметры (Рис. </w:t>
+        <w:t>выбрать параметры</w:t>
+      </w:r>
+      <w:r>
+        <w:t>, л</w:t>
+      </w:r>
+      <w:r>
+        <w:t xml:space="preserve">ибо нарисовать свой граф </w:t>
+      </w:r>
+      <w:r>
+        <w:t xml:space="preserve">(Рис. </w:t>
       </w:r>
       <w:r>
         <w:t>2</w:t>
@@ -5907,6 +5852,7 @@
       <w:pPr>
         <w:pStyle w:val="a3"/>
         <w:ind w:left="361"/>
+        <w:jc w:val="center"/>
         <w:rPr>
           <w:sz w:val="20"/>
         </w:rPr>
@@ -5920,9 +5866,9 @@
         <w:lastRenderedPageBreak/>
         <w:drawing>
           <wp:inline distT="0" distB="0" distL="0" distR="0">
-            <wp:extent cx="4582048" cy="2863956"/>
-            <wp:effectExtent l="0" t="0" r="3175" b="0"/>
-            <wp:docPr id="598585168" name="Рисунок 4"/>
+            <wp:extent cx="4619512" cy="3190461"/>
+            <wp:effectExtent l="0" t="0" r="3810" b="0"/>
+            <wp:docPr id="466342103" name="Рисунок 2"/>
             <wp:cNvGraphicFramePr>
               <a:graphicFrameLocks xmlns:a="http://schemas.openxmlformats.org/drawingml/2006/main" noChangeAspect="1"/>
             </wp:cNvGraphicFramePr>
@@ -5930,11 +5876,11 @@
               <a:graphicData uri="http://schemas.openxmlformats.org/drawingml/2006/picture">
                 <pic:pic xmlns:pic="http://schemas.openxmlformats.org/drawingml/2006/picture">
                   <pic:nvPicPr>
-                    <pic:cNvPr id="598585168" name="Рисунок 598585168"/>
+                    <pic:cNvPr id="466342103" name="Рисунок 466342103"/>
                     <pic:cNvPicPr/>
                   </pic:nvPicPr>
                   <pic:blipFill>
-                    <a:blip r:embed="rId8" cstate="print">
+                    <a:blip r:embed="rId10" cstate="print">
                       <a:extLst>
                         <a:ext uri="{28A0092B-C50C-407E-A947-70E740481C1C}">
                           <a14:useLocalDpi xmlns:a14="http://schemas.microsoft.com/office/drawing/2010/main" val="0"/>
@@ -5948,7 +5894,7 @@
                   <pic:spPr>
                     <a:xfrm>
                       <a:off x="0" y="0"/>
-                      <a:ext cx="4599160" cy="2874652"/>
+                      <a:ext cx="4632252" cy="3199260"/>
                     </a:xfrm>
                     <a:prstGeom prst="rect">
                       <a:avLst/>
@@ -6236,9 +6182,9 @@
         </w:rPr>
         <w:drawing>
           <wp:inline distT="0" distB="0" distL="0" distR="0">
-            <wp:extent cx="6213475" cy="3870325"/>
+            <wp:extent cx="6213475" cy="4251325"/>
             <wp:effectExtent l="0" t="0" r="0" b="3175"/>
-            <wp:docPr id="63522524" name="Рисунок 5"/>
+            <wp:docPr id="1737962055" name="Рисунок 3"/>
             <wp:cNvGraphicFramePr>
               <a:graphicFrameLocks xmlns:a="http://schemas.openxmlformats.org/drawingml/2006/main" noChangeAspect="1"/>
             </wp:cNvGraphicFramePr>
@@ -6246,11 +6192,11 @@
               <a:graphicData uri="http://schemas.openxmlformats.org/drawingml/2006/picture">
                 <pic:pic xmlns:pic="http://schemas.openxmlformats.org/drawingml/2006/picture">
                   <pic:nvPicPr>
-                    <pic:cNvPr id="63522524" name="Рисунок 63522524"/>
+                    <pic:cNvPr id="1737962055" name="Рисунок 1737962055"/>
                     <pic:cNvPicPr/>
                   </pic:nvPicPr>
                   <pic:blipFill>
-                    <a:blip r:embed="rId9" cstate="print">
+                    <a:blip r:embed="rId11" cstate="print">
                       <a:extLst>
                         <a:ext uri="{28A0092B-C50C-407E-A947-70E740481C1C}">
                           <a14:useLocalDpi xmlns:a14="http://schemas.microsoft.com/office/drawing/2010/main" val="0"/>
@@ -6264,7 +6210,7 @@
                   <pic:spPr>
                     <a:xfrm>
                       <a:off x="0" y="0"/>
-                      <a:ext cx="6213475" cy="3870325"/>
+                      <a:ext cx="6213475" cy="4251325"/>
                     </a:xfrm>
                     <a:prstGeom prst="rect">
                       <a:avLst/>
@@ -6302,7 +6248,14 @@
         <w:rPr>
           <w:sz w:val="24"/>
         </w:rPr>
-        <w:t>4.</w:t>
+        <w:t>3</w:t>
+      </w:r>
+      <w:r>
+        <w:rPr>
+          <w:sz w:val="24"/>
+          <w:lang w:val="en-US"/>
+        </w:rPr>
+        <w:t>.</w:t>
       </w:r>
       <w:r>
         <w:rPr>
@@ -6360,25 +6313,3175 @@
     </w:p>
     <w:p>
       <w:pPr>
+        <w:pStyle w:val="a5"/>
+        <w:numPr>
+          <w:ilvl w:val="0"/>
+          <w:numId w:val="2"/>
+        </w:numPr>
+        <w:tabs>
+          <w:tab w:val="left" w:pos="713"/>
+        </w:tabs>
+        <w:rPr>
+          <w:sz w:val="28"/>
+        </w:rPr>
+      </w:pPr>
+      <w:bookmarkStart w:id="5" w:name="_bookmark9"/>
+      <w:bookmarkEnd w:id="5"/>
+      <w:r>
+        <w:rPr>
+          <w:b/>
+          <w:sz w:val="28"/>
+        </w:rPr>
+        <w:lastRenderedPageBreak/>
+        <w:t>Также можно нарисовать граф самому</w:t>
+      </w:r>
+    </w:p>
+    <w:p>
+      <w:pPr>
+        <w:pStyle w:val="a5"/>
+        <w:tabs>
+          <w:tab w:val="left" w:pos="713"/>
+        </w:tabs>
+        <w:ind w:left="722" w:firstLine="0"/>
+        <w:rPr>
+          <w:sz w:val="28"/>
+        </w:rPr>
+      </w:pPr>
+    </w:p>
+    <w:p>
+      <w:pPr>
+        <w:pStyle w:val="a5"/>
+        <w:spacing w:before="74"/>
+        <w:ind w:left="722" w:firstLine="0"/>
+        <w:rPr>
+          <w:bCs/>
+          <w:spacing w:val="-2"/>
+          <w:sz w:val="28"/>
+        </w:rPr>
+      </w:pPr>
+    </w:p>
+    <w:p>
+      <w:pPr>
         <w:spacing w:before="74"/>
         <w:ind w:left="2"/>
         <w:rPr>
           <w:b/>
-          <w:sz w:val="28"/>
-        </w:rPr>
-      </w:pPr>
-      <w:bookmarkStart w:id="5" w:name="_bookmark9"/>
-      <w:bookmarkEnd w:id="5"/>
-      <w:r>
-        <w:rPr>
-          <w:b/>
           <w:spacing w:val="-2"/>
           <w:sz w:val="28"/>
         </w:rPr>
-        <w:lastRenderedPageBreak/>
+      </w:pPr>
+      <w:r>
+        <w:rPr>
+          <w:b/>
+          <w:noProof/>
+          <w:spacing w:val="-2"/>
+          <w:sz w:val="28"/>
+          <w14:ligatures w14:val="standardContextual"/>
+        </w:rPr>
+        <w:drawing>
+          <wp:inline distT="0" distB="0" distL="0" distR="0">
+            <wp:extent cx="6213475" cy="4224655"/>
+            <wp:effectExtent l="0" t="0" r="0" b="4445"/>
+            <wp:docPr id="1934336358" name="Рисунок 4"/>
+            <wp:cNvGraphicFramePr>
+              <a:graphicFrameLocks xmlns:a="http://schemas.openxmlformats.org/drawingml/2006/main" noChangeAspect="1"/>
+            </wp:cNvGraphicFramePr>
+            <a:graphic xmlns:a="http://schemas.openxmlformats.org/drawingml/2006/main">
+              <a:graphicData uri="http://schemas.openxmlformats.org/drawingml/2006/picture">
+                <pic:pic xmlns:pic="http://schemas.openxmlformats.org/drawingml/2006/picture">
+                  <pic:nvPicPr>
+                    <pic:cNvPr id="1934336358" name="Рисунок 1934336358"/>
+                    <pic:cNvPicPr/>
+                  </pic:nvPicPr>
+                  <pic:blipFill>
+                    <a:blip r:embed="rId12" cstate="print">
+                      <a:extLst>
+                        <a:ext uri="{28A0092B-C50C-407E-A947-70E740481C1C}">
+                          <a14:useLocalDpi xmlns:a14="http://schemas.microsoft.com/office/drawing/2010/main" val="0"/>
+                        </a:ext>
+                      </a:extLst>
+                    </a:blip>
+                    <a:stretch>
+                      <a:fillRect/>
+                    </a:stretch>
+                  </pic:blipFill>
+                  <pic:spPr>
+                    <a:xfrm>
+                      <a:off x="0" y="0"/>
+                      <a:ext cx="6213475" cy="4224655"/>
+                    </a:xfrm>
+                    <a:prstGeom prst="rect">
+                      <a:avLst/>
+                    </a:prstGeom>
+                  </pic:spPr>
+                </pic:pic>
+              </a:graphicData>
+            </a:graphic>
+          </wp:inline>
+        </w:drawing>
+      </w:r>
+    </w:p>
+    <w:p>
+      <w:pPr>
+        <w:ind w:left="14" w:right="435"/>
+        <w:jc w:val="center"/>
+        <w:rPr>
+          <w:sz w:val="24"/>
+        </w:rPr>
+      </w:pPr>
+      <w:r>
+        <w:rPr>
+          <w:sz w:val="24"/>
+        </w:rPr>
+        <w:t>Рис</w:t>
+      </w:r>
+      <w:r>
+        <w:rPr>
+          <w:spacing w:val="-3"/>
+          <w:sz w:val="24"/>
+        </w:rPr>
+        <w:t xml:space="preserve"> </w:t>
+      </w:r>
+      <w:r>
+        <w:rPr>
+          <w:sz w:val="24"/>
+        </w:rPr>
+        <w:t>4.</w:t>
+      </w:r>
+      <w:r>
+        <w:rPr>
+          <w:spacing w:val="-2"/>
+          <w:sz w:val="24"/>
+        </w:rPr>
+        <w:t xml:space="preserve"> </w:t>
+      </w:r>
+      <w:r>
+        <w:rPr>
+          <w:sz w:val="24"/>
+        </w:rPr>
+        <w:t>Результат</w:t>
+      </w:r>
+      <w:r>
+        <w:rPr>
+          <w:spacing w:val="-2"/>
+          <w:sz w:val="24"/>
+        </w:rPr>
+        <w:t xml:space="preserve"> </w:t>
+      </w:r>
+      <w:r>
+        <w:rPr>
+          <w:sz w:val="24"/>
+        </w:rPr>
+        <w:t>работы</w:t>
+      </w:r>
+      <w:r>
+        <w:rPr>
+          <w:spacing w:val="-1"/>
+          <w:sz w:val="24"/>
+        </w:rPr>
+        <w:t xml:space="preserve"> </w:t>
+      </w:r>
+      <w:r>
+        <w:rPr>
+          <w:spacing w:val="-2"/>
+          <w:sz w:val="24"/>
+        </w:rPr>
+        <w:t>алгоритма</w:t>
+      </w:r>
+      <w:r>
+        <w:rPr>
+          <w:spacing w:val="-2"/>
+          <w:sz w:val="24"/>
+        </w:rPr>
+        <w:t xml:space="preserve"> с ручным вводом графа</w:t>
+      </w:r>
+    </w:p>
+    <w:p>
+      <w:pPr>
+        <w:spacing w:before="74"/>
+        <w:ind w:left="2"/>
+        <w:jc w:val="center"/>
+        <w:rPr>
+          <w:b/>
+          <w:spacing w:val="-2"/>
+          <w:sz w:val="28"/>
+        </w:rPr>
+      </w:pPr>
+    </w:p>
+    <w:p>
+      <w:pPr>
+        <w:spacing w:before="74"/>
+        <w:ind w:left="2"/>
+        <w:rPr>
+          <w:b/>
+          <w:spacing w:val="-2"/>
+          <w:sz w:val="28"/>
+        </w:rPr>
+      </w:pPr>
+      <w:r>
+        <w:rPr>
+          <w:b/>
+          <w:spacing w:val="-2"/>
+          <w:sz w:val="28"/>
+        </w:rPr>
         <w:t>Исследование</w:t>
       </w:r>
     </w:p>
+    <w:p>
+      <w:pPr>
+        <w:spacing w:before="74"/>
+        <w:ind w:left="2"/>
+        <w:jc w:val="right"/>
+        <w:rPr>
+          <w:bCs/>
+          <w:sz w:val="24"/>
+          <w:szCs w:val="24"/>
+        </w:rPr>
+      </w:pPr>
+      <w:r>
+        <w:rPr>
+          <w:bCs/>
+          <w:sz w:val="24"/>
+          <w:szCs w:val="24"/>
+        </w:rPr>
+        <w:t>Таблица 2</w:t>
+      </w:r>
+      <w:r>
+        <w:rPr>
+          <w:bCs/>
+          <w:sz w:val="24"/>
+          <w:szCs w:val="24"/>
+        </w:rPr>
+        <w:t xml:space="preserve"> </w:t>
+      </w:r>
+      <w:r>
+        <w:rPr>
+          <w:bCs/>
+          <w:sz w:val="24"/>
+          <w:szCs w:val="24"/>
+        </w:rPr>
+        <w:t>сравнение</w:t>
+      </w:r>
+    </w:p>
+    <w:tbl>
+      <w:tblPr>
+        <w:tblStyle w:val="ab"/>
+        <w:tblW w:w="10011" w:type="dxa"/>
+        <w:tblInd w:w="-759" w:type="dxa"/>
+        <w:tblLayout w:type="fixed"/>
+        <w:tblLook w:val="04A0" w:firstRow="1" w:lastRow="0" w:firstColumn="1" w:lastColumn="0" w:noHBand="0" w:noVBand="1"/>
+      </w:tblPr>
+      <w:tblGrid>
+        <w:gridCol w:w="1271"/>
+        <w:gridCol w:w="851"/>
+        <w:gridCol w:w="1819"/>
+        <w:gridCol w:w="2102"/>
+        <w:gridCol w:w="1224"/>
+        <w:gridCol w:w="1372"/>
+        <w:gridCol w:w="1372"/>
+      </w:tblGrid>
+      <w:tr>
+        <w:trPr>
+          <w:trHeight w:val="869"/>
+        </w:trPr>
+        <w:tc>
+          <w:tcPr>
+            <w:tcW w:w="1271" w:type="dxa"/>
+          </w:tcPr>
+          <w:p>
+            <w:pPr>
+              <w:pStyle w:val="a3"/>
+              <w:spacing w:before="81"/>
+              <w:rPr>
+                <w:bCs/>
+                <w:sz w:val="24"/>
+                <w:szCs w:val="24"/>
+              </w:rPr>
+            </w:pPr>
+            <w:r>
+              <w:rPr>
+                <w:bCs/>
+                <w:sz w:val="24"/>
+                <w:szCs w:val="24"/>
+              </w:rPr>
+              <w:t>Вершины</w:t>
+            </w:r>
+          </w:p>
+        </w:tc>
+        <w:tc>
+          <w:tcPr>
+            <w:tcW w:w="851" w:type="dxa"/>
+          </w:tcPr>
+          <w:p>
+            <w:pPr>
+              <w:pStyle w:val="a3"/>
+              <w:spacing w:before="81"/>
+              <w:rPr>
+                <w:bCs/>
+                <w:sz w:val="24"/>
+                <w:szCs w:val="24"/>
+              </w:rPr>
+            </w:pPr>
+            <w:r>
+              <w:rPr>
+                <w:bCs/>
+                <w:sz w:val="24"/>
+                <w:szCs w:val="24"/>
+              </w:rPr>
+              <w:t>Ребра</w:t>
+            </w:r>
+          </w:p>
+        </w:tc>
+        <w:tc>
+          <w:tcPr>
+            <w:tcW w:w="1819" w:type="dxa"/>
+          </w:tcPr>
+          <w:p>
+            <w:pPr>
+              <w:pStyle w:val="a3"/>
+              <w:spacing w:before="81"/>
+              <w:rPr>
+                <w:bCs/>
+                <w:sz w:val="24"/>
+                <w:szCs w:val="24"/>
+                <w:lang w:val="en-US"/>
+              </w:rPr>
+            </w:pPr>
+            <w:proofErr w:type="gramStart"/>
+            <w:r>
+              <w:rPr>
+                <w:bCs/>
+                <w:sz w:val="24"/>
+                <w:szCs w:val="24"/>
+              </w:rPr>
+              <w:t xml:space="preserve">Без  </w:t>
+            </w:r>
+            <w:proofErr w:type="spellStart"/>
+            <w:r>
+              <w:rPr>
+                <w:bCs/>
+                <w:sz w:val="24"/>
+                <w:szCs w:val="24"/>
+                <w:lang w:val="en-US"/>
+              </w:rPr>
+              <w:t>Knn</w:t>
+            </w:r>
+            <w:proofErr w:type="spellEnd"/>
+            <w:proofErr w:type="gramEnd"/>
+          </w:p>
+        </w:tc>
+        <w:tc>
+          <w:tcPr>
+            <w:tcW w:w="2102" w:type="dxa"/>
+          </w:tcPr>
+          <w:p>
+            <w:pPr>
+              <w:pStyle w:val="a3"/>
+              <w:spacing w:before="81"/>
+              <w:rPr>
+                <w:bCs/>
+                <w:sz w:val="24"/>
+                <w:szCs w:val="24"/>
+                <w:lang w:val="en-US"/>
+              </w:rPr>
+            </w:pPr>
+            <w:r>
+              <w:rPr>
+                <w:bCs/>
+                <w:sz w:val="24"/>
+                <w:szCs w:val="24"/>
+              </w:rPr>
+              <w:t xml:space="preserve">С </w:t>
+            </w:r>
+            <w:proofErr w:type="spellStart"/>
+            <w:r>
+              <w:rPr>
+                <w:bCs/>
+                <w:sz w:val="24"/>
+                <w:szCs w:val="24"/>
+                <w:lang w:val="en-US"/>
+              </w:rPr>
+              <w:t>Knn</w:t>
+            </w:r>
+            <w:proofErr w:type="spellEnd"/>
+            <w:r>
+              <w:rPr>
+                <w:bCs/>
+                <w:sz w:val="24"/>
+                <w:szCs w:val="24"/>
+                <w:lang w:val="en-US"/>
+              </w:rPr>
+              <w:t xml:space="preserve"> </w:t>
+            </w:r>
+          </w:p>
+        </w:tc>
+        <w:tc>
+          <w:tcPr>
+            <w:tcW w:w="1224" w:type="dxa"/>
+          </w:tcPr>
+          <w:p>
+            <w:pPr>
+              <w:pStyle w:val="a3"/>
+              <w:spacing w:before="81"/>
+              <w:rPr>
+                <w:bCs/>
+                <w:sz w:val="24"/>
+                <w:szCs w:val="24"/>
+                <w:lang w:val="en-US"/>
+              </w:rPr>
+            </w:pPr>
+            <w:r>
+              <w:rPr>
+                <w:bCs/>
+                <w:sz w:val="24"/>
+                <w:szCs w:val="24"/>
+              </w:rPr>
+              <w:t xml:space="preserve">Разница в </w:t>
+            </w:r>
+            <w:r>
+              <w:rPr>
+                <w:bCs/>
+                <w:sz w:val="24"/>
+                <w:szCs w:val="24"/>
+                <w:lang w:val="en-US"/>
+              </w:rPr>
+              <w:t>%</w:t>
+            </w:r>
+          </w:p>
+        </w:tc>
+        <w:tc>
+          <w:tcPr>
+            <w:tcW w:w="1372" w:type="dxa"/>
+          </w:tcPr>
+          <w:p>
+            <w:pPr>
+              <w:pStyle w:val="a3"/>
+              <w:spacing w:before="81"/>
+              <w:rPr>
+                <w:bCs/>
+                <w:sz w:val="24"/>
+                <w:szCs w:val="24"/>
+              </w:rPr>
+            </w:pPr>
+            <w:r>
+              <w:rPr>
+                <w:bCs/>
+                <w:sz w:val="24"/>
+                <w:szCs w:val="24"/>
+              </w:rPr>
+              <w:t>Гамильтонов цикл найден без K</w:t>
+            </w:r>
+            <w:proofErr w:type="spellStart"/>
+            <w:r>
+              <w:rPr>
+                <w:bCs/>
+                <w:sz w:val="24"/>
+                <w:szCs w:val="24"/>
+                <w:lang w:val="en-US"/>
+              </w:rPr>
+              <w:t>nn</w:t>
+            </w:r>
+            <w:proofErr w:type="spellEnd"/>
+          </w:p>
+        </w:tc>
+        <w:tc>
+          <w:tcPr>
+            <w:tcW w:w="1372" w:type="dxa"/>
+          </w:tcPr>
+          <w:p>
+            <w:pPr>
+              <w:pStyle w:val="a3"/>
+              <w:spacing w:before="81"/>
+              <w:rPr>
+                <w:b/>
+                <w:sz w:val="24"/>
+                <w:szCs w:val="24"/>
+              </w:rPr>
+            </w:pPr>
+            <w:r>
+              <w:rPr>
+                <w:bCs/>
+                <w:sz w:val="24"/>
+                <w:szCs w:val="24"/>
+              </w:rPr>
+              <w:t xml:space="preserve">Гамильтонов цикл найден </w:t>
+            </w:r>
+            <w:r>
+              <w:rPr>
+                <w:bCs/>
+                <w:sz w:val="24"/>
+                <w:szCs w:val="24"/>
+                <w:lang w:val="en-US"/>
+              </w:rPr>
+              <w:t>c</w:t>
+            </w:r>
+            <w:r>
+              <w:rPr>
+                <w:bCs/>
+                <w:sz w:val="24"/>
+                <w:szCs w:val="24"/>
+              </w:rPr>
+              <w:t xml:space="preserve"> </w:t>
+            </w:r>
+            <w:proofErr w:type="spellStart"/>
+            <w:r>
+              <w:rPr>
+                <w:bCs/>
+                <w:sz w:val="24"/>
+                <w:szCs w:val="24"/>
+                <w:lang w:val="en-US"/>
+              </w:rPr>
+              <w:t>K</w:t>
+            </w:r>
+            <w:r>
+              <w:rPr>
+                <w:bCs/>
+                <w:sz w:val="24"/>
+                <w:szCs w:val="24"/>
+                <w:lang w:val="en-US"/>
+              </w:rPr>
+              <w:t>nn</w:t>
+            </w:r>
+            <w:proofErr w:type="spellEnd"/>
+          </w:p>
+        </w:tc>
+      </w:tr>
+      <w:tr>
+        <w:tc>
+          <w:tcPr>
+            <w:tcW w:w="1271" w:type="dxa"/>
+          </w:tcPr>
+          <w:p>
+            <w:pPr>
+              <w:pStyle w:val="a3"/>
+              <w:spacing w:before="81"/>
+              <w:rPr>
+                <w:bCs/>
+                <w:sz w:val="24"/>
+                <w:szCs w:val="24"/>
+                <w:lang w:val="en-US"/>
+              </w:rPr>
+            </w:pPr>
+            <w:r>
+              <w:rPr>
+                <w:bCs/>
+                <w:sz w:val="24"/>
+                <w:szCs w:val="24"/>
+                <w:lang w:val="en-US"/>
+              </w:rPr>
+              <w:t>5</w:t>
+            </w:r>
+          </w:p>
+        </w:tc>
+        <w:tc>
+          <w:tcPr>
+            <w:tcW w:w="851" w:type="dxa"/>
+          </w:tcPr>
+          <w:p>
+            <w:pPr>
+              <w:pStyle w:val="a3"/>
+              <w:spacing w:before="81"/>
+              <w:rPr>
+                <w:bCs/>
+                <w:sz w:val="24"/>
+                <w:szCs w:val="24"/>
+                <w:lang w:val="en-US"/>
+              </w:rPr>
+            </w:pPr>
+            <w:r>
+              <w:rPr>
+                <w:bCs/>
+                <w:sz w:val="24"/>
+                <w:szCs w:val="24"/>
+                <w:lang w:val="en-US"/>
+              </w:rPr>
+              <w:t>8</w:t>
+            </w:r>
+          </w:p>
+        </w:tc>
+        <w:tc>
+          <w:tcPr>
+            <w:tcW w:w="1819" w:type="dxa"/>
+          </w:tcPr>
+          <w:p>
+            <w:pPr>
+              <w:pStyle w:val="a3"/>
+              <w:spacing w:before="81"/>
+              <w:rPr>
+                <w:bCs/>
+                <w:sz w:val="24"/>
+                <w:szCs w:val="24"/>
+                <w:lang w:val="en-US"/>
+              </w:rPr>
+            </w:pPr>
+            <w:r>
+              <w:rPr>
+                <w:bCs/>
+                <w:sz w:val="24"/>
+                <w:szCs w:val="24"/>
+                <w:lang w:val="en-US"/>
+              </w:rPr>
+              <w:t>[</w:t>
+            </w:r>
+            <w:r>
+              <w:rPr>
+                <w:color w:val="000000"/>
+                <w:sz w:val="24"/>
+                <w:szCs w:val="24"/>
+              </w:rPr>
+              <w:t>0,1,3,2,4,0], 50</w:t>
+            </w:r>
+          </w:p>
+        </w:tc>
+        <w:tc>
+          <w:tcPr>
+            <w:tcW w:w="2102" w:type="dxa"/>
+          </w:tcPr>
+          <w:p>
+            <w:pPr>
+              <w:pStyle w:val="a3"/>
+              <w:spacing w:before="81"/>
+              <w:rPr>
+                <w:bCs/>
+                <w:sz w:val="24"/>
+                <w:szCs w:val="24"/>
+              </w:rPr>
+            </w:pPr>
+            <w:r>
+              <w:rPr>
+                <w:color w:val="000000"/>
+                <w:sz w:val="24"/>
+                <w:szCs w:val="24"/>
+              </w:rPr>
+              <w:t>[0,2,3,1,4,0], 48</w:t>
+            </w:r>
+          </w:p>
+        </w:tc>
+        <w:tc>
+          <w:tcPr>
+            <w:tcW w:w="1224" w:type="dxa"/>
+          </w:tcPr>
+          <w:p>
+            <w:pPr>
+              <w:pStyle w:val="a3"/>
+              <w:spacing w:before="81"/>
+              <w:rPr>
+                <w:bCs/>
+                <w:sz w:val="24"/>
+                <w:szCs w:val="24"/>
+                <w:lang w:val="en-US"/>
+              </w:rPr>
+            </w:pPr>
+            <w:r>
+              <w:rPr>
+                <w:bCs/>
+                <w:sz w:val="24"/>
+                <w:szCs w:val="24"/>
+                <w:lang w:val="en-US"/>
+              </w:rPr>
+              <w:t>-</w:t>
+            </w:r>
+            <w:r>
+              <w:rPr>
+                <w:color w:val="000000"/>
+                <w:sz w:val="24"/>
+                <w:szCs w:val="24"/>
+              </w:rPr>
+              <w:t xml:space="preserve"> </w:t>
+            </w:r>
+            <w:r>
+              <w:rPr>
+                <w:color w:val="000000"/>
+                <w:sz w:val="24"/>
+                <w:szCs w:val="24"/>
+              </w:rPr>
+              <w:t>4.0%</w:t>
+            </w:r>
+          </w:p>
+        </w:tc>
+        <w:tc>
+          <w:tcPr>
+            <w:tcW w:w="1372" w:type="dxa"/>
+          </w:tcPr>
+          <w:p>
+            <w:pPr>
+              <w:pStyle w:val="a3"/>
+              <w:spacing w:before="81"/>
+              <w:rPr>
+                <w:bCs/>
+                <w:sz w:val="24"/>
+                <w:szCs w:val="24"/>
+              </w:rPr>
+            </w:pPr>
+            <w:r>
+              <w:rPr>
+                <w:bCs/>
+                <w:sz w:val="24"/>
+                <w:szCs w:val="24"/>
+              </w:rPr>
+              <w:t>Да</w:t>
+            </w:r>
+          </w:p>
+        </w:tc>
+        <w:tc>
+          <w:tcPr>
+            <w:tcW w:w="1372" w:type="dxa"/>
+          </w:tcPr>
+          <w:p>
+            <w:pPr>
+              <w:pStyle w:val="a3"/>
+              <w:spacing w:before="81"/>
+              <w:rPr>
+                <w:bCs/>
+                <w:sz w:val="24"/>
+                <w:szCs w:val="24"/>
+              </w:rPr>
+            </w:pPr>
+            <w:r>
+              <w:rPr>
+                <w:bCs/>
+                <w:sz w:val="24"/>
+                <w:szCs w:val="24"/>
+              </w:rPr>
+              <w:t>Да</w:t>
+            </w:r>
+          </w:p>
+        </w:tc>
+      </w:tr>
+      <w:tr>
+        <w:tc>
+          <w:tcPr>
+            <w:tcW w:w="1271" w:type="dxa"/>
+          </w:tcPr>
+          <w:p>
+            <w:pPr>
+              <w:pStyle w:val="a3"/>
+              <w:spacing w:before="81"/>
+              <w:rPr>
+                <w:bCs/>
+                <w:sz w:val="24"/>
+                <w:szCs w:val="24"/>
+              </w:rPr>
+            </w:pPr>
+            <w:r>
+              <w:rPr>
+                <w:bCs/>
+                <w:sz w:val="24"/>
+                <w:szCs w:val="24"/>
+              </w:rPr>
+              <w:t>6</w:t>
+            </w:r>
+          </w:p>
+        </w:tc>
+        <w:tc>
+          <w:tcPr>
+            <w:tcW w:w="851" w:type="dxa"/>
+          </w:tcPr>
+          <w:p>
+            <w:pPr>
+              <w:pStyle w:val="a3"/>
+              <w:spacing w:before="81"/>
+              <w:rPr>
+                <w:bCs/>
+                <w:sz w:val="24"/>
+                <w:szCs w:val="24"/>
+              </w:rPr>
+            </w:pPr>
+            <w:r>
+              <w:rPr>
+                <w:bCs/>
+                <w:sz w:val="24"/>
+                <w:szCs w:val="24"/>
+              </w:rPr>
+              <w:t>10</w:t>
+            </w:r>
+          </w:p>
+        </w:tc>
+        <w:tc>
+          <w:tcPr>
+            <w:tcW w:w="1819" w:type="dxa"/>
+          </w:tcPr>
+          <w:p>
+            <w:pPr>
+              <w:pStyle w:val="a3"/>
+              <w:spacing w:before="81"/>
+              <w:rPr>
+                <w:bCs/>
+                <w:sz w:val="24"/>
+                <w:szCs w:val="24"/>
+              </w:rPr>
+            </w:pPr>
+            <w:r>
+              <w:rPr>
+                <w:color w:val="000000"/>
+                <w:sz w:val="24"/>
+                <w:szCs w:val="24"/>
+              </w:rPr>
+              <w:t>[0,2,5,3,1,4,0], 65</w:t>
+            </w:r>
+          </w:p>
+        </w:tc>
+        <w:tc>
+          <w:tcPr>
+            <w:tcW w:w="2102" w:type="dxa"/>
+          </w:tcPr>
+          <w:p>
+            <w:pPr>
+              <w:pStyle w:val="a3"/>
+              <w:spacing w:before="81"/>
+              <w:rPr>
+                <w:bCs/>
+                <w:sz w:val="24"/>
+                <w:szCs w:val="24"/>
+              </w:rPr>
+            </w:pPr>
+            <w:r>
+              <w:rPr>
+                <w:color w:val="000000"/>
+                <w:sz w:val="24"/>
+                <w:szCs w:val="24"/>
+              </w:rPr>
+              <w:t>[0,3,5,2,1,4,0], 60</w:t>
+            </w:r>
+          </w:p>
+        </w:tc>
+        <w:tc>
+          <w:tcPr>
+            <w:tcW w:w="1224" w:type="dxa"/>
+          </w:tcPr>
+          <w:p>
+            <w:pPr>
+              <w:pStyle w:val="a3"/>
+              <w:spacing w:before="81"/>
+              <w:rPr>
+                <w:bCs/>
+                <w:sz w:val="24"/>
+                <w:szCs w:val="24"/>
+              </w:rPr>
+            </w:pPr>
+            <w:r>
+              <w:rPr>
+                <w:color w:val="000000"/>
+                <w:sz w:val="24"/>
+                <w:szCs w:val="24"/>
+              </w:rPr>
+              <w:t>-7.7%</w:t>
+            </w:r>
+          </w:p>
+        </w:tc>
+        <w:tc>
+          <w:tcPr>
+            <w:tcW w:w="1372" w:type="dxa"/>
+          </w:tcPr>
+          <w:p>
+            <w:pPr>
+              <w:pStyle w:val="a3"/>
+              <w:spacing w:before="81"/>
+              <w:rPr>
+                <w:bCs/>
+                <w:sz w:val="24"/>
+                <w:szCs w:val="24"/>
+              </w:rPr>
+            </w:pPr>
+            <w:r>
+              <w:rPr>
+                <w:bCs/>
+                <w:sz w:val="24"/>
+                <w:szCs w:val="24"/>
+              </w:rPr>
+              <w:t>Да</w:t>
+            </w:r>
+          </w:p>
+        </w:tc>
+        <w:tc>
+          <w:tcPr>
+            <w:tcW w:w="1372" w:type="dxa"/>
+          </w:tcPr>
+          <w:p>
+            <w:pPr>
+              <w:pStyle w:val="a3"/>
+              <w:spacing w:before="81"/>
+              <w:rPr>
+                <w:bCs/>
+                <w:sz w:val="24"/>
+                <w:szCs w:val="24"/>
+              </w:rPr>
+            </w:pPr>
+            <w:r>
+              <w:rPr>
+                <w:bCs/>
+                <w:sz w:val="24"/>
+                <w:szCs w:val="24"/>
+              </w:rPr>
+              <w:t>Да</w:t>
+            </w:r>
+          </w:p>
+        </w:tc>
+      </w:tr>
+      <w:tr>
+        <w:tc>
+          <w:tcPr>
+            <w:tcW w:w="1271" w:type="dxa"/>
+          </w:tcPr>
+          <w:p>
+            <w:pPr>
+              <w:pStyle w:val="a3"/>
+              <w:spacing w:before="81"/>
+              <w:rPr>
+                <w:bCs/>
+                <w:sz w:val="24"/>
+                <w:szCs w:val="24"/>
+              </w:rPr>
+            </w:pPr>
+            <w:r>
+              <w:rPr>
+                <w:bCs/>
+                <w:sz w:val="24"/>
+                <w:szCs w:val="24"/>
+              </w:rPr>
+              <w:t>7</w:t>
+            </w:r>
+          </w:p>
+        </w:tc>
+        <w:tc>
+          <w:tcPr>
+            <w:tcW w:w="851" w:type="dxa"/>
+          </w:tcPr>
+          <w:p>
+            <w:pPr>
+              <w:pStyle w:val="a3"/>
+              <w:spacing w:before="81"/>
+              <w:rPr>
+                <w:bCs/>
+                <w:sz w:val="24"/>
+                <w:szCs w:val="24"/>
+              </w:rPr>
+            </w:pPr>
+            <w:r>
+              <w:rPr>
+                <w:bCs/>
+                <w:sz w:val="24"/>
+                <w:szCs w:val="24"/>
+              </w:rPr>
+              <w:t>12</w:t>
+            </w:r>
+          </w:p>
+        </w:tc>
+        <w:tc>
+          <w:tcPr>
+            <w:tcW w:w="1819" w:type="dxa"/>
+          </w:tcPr>
+          <w:p>
+            <w:pPr>
+              <w:pStyle w:val="a3"/>
+              <w:spacing w:before="81"/>
+              <w:rPr>
+                <w:bCs/>
+                <w:sz w:val="24"/>
+                <w:szCs w:val="24"/>
+              </w:rPr>
+            </w:pPr>
+            <w:r>
+              <w:rPr>
+                <w:color w:val="000000"/>
+                <w:sz w:val="24"/>
+                <w:szCs w:val="24"/>
+              </w:rPr>
+              <w:t>[0,4,2,5,6,1,3,0], 80</w:t>
+            </w:r>
+          </w:p>
+        </w:tc>
+        <w:tc>
+          <w:tcPr>
+            <w:tcW w:w="2102" w:type="dxa"/>
+          </w:tcPr>
+          <w:p>
+            <w:pPr>
+              <w:pStyle w:val="a3"/>
+              <w:spacing w:before="81"/>
+              <w:rPr>
+                <w:bCs/>
+                <w:sz w:val="24"/>
+                <w:szCs w:val="24"/>
+              </w:rPr>
+            </w:pPr>
+            <w:r>
+              <w:rPr>
+                <w:color w:val="000000"/>
+                <w:sz w:val="24"/>
+                <w:szCs w:val="24"/>
+              </w:rPr>
+              <w:t>[0,3,6,5,2,4,1,0], 75</w:t>
+            </w:r>
+          </w:p>
+        </w:tc>
+        <w:tc>
+          <w:tcPr>
+            <w:tcW w:w="1224" w:type="dxa"/>
+          </w:tcPr>
+          <w:p>
+            <w:pPr>
+              <w:pStyle w:val="a3"/>
+              <w:spacing w:before="81"/>
+              <w:rPr>
+                <w:bCs/>
+                <w:sz w:val="24"/>
+                <w:szCs w:val="24"/>
+              </w:rPr>
+            </w:pPr>
+          </w:p>
+          <w:tbl>
+            <w:tblPr>
+              <w:tblW w:w="0" w:type="auto"/>
+              <w:tblCellSpacing w:w="15" w:type="dxa"/>
+              <w:tblLayout w:type="fixed"/>
+              <w:tblCellMar>
+                <w:top w:w="15" w:type="dxa"/>
+                <w:left w:w="15" w:type="dxa"/>
+                <w:bottom w:w="15" w:type="dxa"/>
+                <w:right w:w="15" w:type="dxa"/>
+              </w:tblCellMar>
+              <w:tblLook w:val="04A0" w:firstRow="1" w:lastRow="0" w:firstColumn="1" w:lastColumn="0" w:noHBand="0" w:noVBand="1"/>
+            </w:tblPr>
+            <w:tblGrid>
+              <w:gridCol w:w="670"/>
+            </w:tblGrid>
+            <w:tr>
+              <w:trPr>
+                <w:tblCellSpacing w:w="15" w:type="dxa"/>
+              </w:trPr>
+              <w:tc>
+                <w:tcPr>
+                  <w:tcW w:w="610" w:type="dxa"/>
+                  <w:vAlign w:val="center"/>
+                  <w:hideMark/>
+                </w:tcPr>
+                <w:p>
+                  <w:pPr>
+                    <w:widowControl/>
+                    <w:autoSpaceDE/>
+                    <w:autoSpaceDN/>
+                    <w:rPr>
+                      <w:color w:val="000000"/>
+                      <w:sz w:val="24"/>
+                      <w:szCs w:val="24"/>
+                    </w:rPr>
+                  </w:pPr>
+                  <w:r>
+                    <w:rPr>
+                      <w:color w:val="000000"/>
+                      <w:sz w:val="24"/>
+                      <w:szCs w:val="24"/>
+                    </w:rPr>
+                    <w:t>-6.3%</w:t>
+                  </w:r>
+                </w:p>
+              </w:tc>
+            </w:tr>
+          </w:tbl>
+          <w:p>
+            <w:pPr>
+              <w:rPr>
+                <w:vanish/>
+                <w:sz w:val="24"/>
+                <w:szCs w:val="24"/>
+              </w:rPr>
+            </w:pPr>
+          </w:p>
+          <w:tbl>
+            <w:tblPr>
+              <w:tblW w:w="0" w:type="auto"/>
+              <w:tblCellSpacing w:w="15" w:type="dxa"/>
+              <w:tblLayout w:type="fixed"/>
+              <w:tblCellMar>
+                <w:top w:w="15" w:type="dxa"/>
+                <w:left w:w="15" w:type="dxa"/>
+                <w:bottom w:w="15" w:type="dxa"/>
+                <w:right w:w="15" w:type="dxa"/>
+              </w:tblCellMar>
+              <w:tblLook w:val="04A0" w:firstRow="1" w:lastRow="0" w:firstColumn="1" w:lastColumn="0" w:noHBand="0" w:noVBand="1"/>
+            </w:tblPr>
+            <w:tblGrid>
+              <w:gridCol w:w="110"/>
+            </w:tblGrid>
+            <w:tr>
+              <w:trPr>
+                <w:tblCellSpacing w:w="15" w:type="dxa"/>
+              </w:trPr>
+              <w:tc>
+                <w:tcPr>
+                  <w:tcW w:w="36" w:type="dxa"/>
+                  <w:vAlign w:val="center"/>
+                  <w:hideMark/>
+                </w:tcPr>
+                <w:p>
+                  <w:pPr>
+                    <w:rPr>
+                      <w:sz w:val="24"/>
+                      <w:szCs w:val="24"/>
+                    </w:rPr>
+                  </w:pPr>
+                </w:p>
+              </w:tc>
+            </w:tr>
+          </w:tbl>
+          <w:p>
+            <w:pPr>
+              <w:rPr>
+                <w:sz w:val="24"/>
+                <w:szCs w:val="24"/>
+              </w:rPr>
+            </w:pPr>
+          </w:p>
+        </w:tc>
+        <w:tc>
+          <w:tcPr>
+            <w:tcW w:w="1372" w:type="dxa"/>
+          </w:tcPr>
+          <w:p>
+            <w:pPr>
+              <w:pStyle w:val="a3"/>
+              <w:spacing w:before="81"/>
+              <w:rPr>
+                <w:bCs/>
+                <w:sz w:val="24"/>
+                <w:szCs w:val="24"/>
+              </w:rPr>
+            </w:pPr>
+            <w:r>
+              <w:rPr>
+                <w:bCs/>
+                <w:sz w:val="24"/>
+                <w:szCs w:val="24"/>
+              </w:rPr>
+              <w:t>Да</w:t>
+            </w:r>
+          </w:p>
+        </w:tc>
+        <w:tc>
+          <w:tcPr>
+            <w:tcW w:w="1372" w:type="dxa"/>
+          </w:tcPr>
+          <w:p>
+            <w:pPr>
+              <w:pStyle w:val="a3"/>
+              <w:spacing w:before="81"/>
+              <w:rPr>
+                <w:bCs/>
+                <w:sz w:val="24"/>
+                <w:szCs w:val="24"/>
+              </w:rPr>
+            </w:pPr>
+            <w:r>
+              <w:rPr>
+                <w:bCs/>
+                <w:sz w:val="24"/>
+                <w:szCs w:val="24"/>
+              </w:rPr>
+              <w:t>Да</w:t>
+            </w:r>
+          </w:p>
+        </w:tc>
+      </w:tr>
+      <w:tr>
+        <w:tc>
+          <w:tcPr>
+            <w:tcW w:w="1271" w:type="dxa"/>
+          </w:tcPr>
+          <w:p>
+            <w:pPr>
+              <w:pStyle w:val="a3"/>
+              <w:spacing w:before="81"/>
+              <w:rPr>
+                <w:bCs/>
+                <w:sz w:val="24"/>
+                <w:szCs w:val="24"/>
+              </w:rPr>
+            </w:pPr>
+            <w:r>
+              <w:rPr>
+                <w:bCs/>
+                <w:sz w:val="24"/>
+                <w:szCs w:val="24"/>
+              </w:rPr>
+              <w:t>8</w:t>
+            </w:r>
+          </w:p>
+        </w:tc>
+        <w:tc>
+          <w:tcPr>
+            <w:tcW w:w="851" w:type="dxa"/>
+          </w:tcPr>
+          <w:p>
+            <w:pPr>
+              <w:pStyle w:val="a3"/>
+              <w:spacing w:before="81"/>
+              <w:rPr>
+                <w:bCs/>
+                <w:sz w:val="24"/>
+                <w:szCs w:val="24"/>
+              </w:rPr>
+            </w:pPr>
+            <w:r>
+              <w:rPr>
+                <w:bCs/>
+                <w:sz w:val="24"/>
+                <w:szCs w:val="24"/>
+              </w:rPr>
+              <w:t>14</w:t>
+            </w:r>
+          </w:p>
+        </w:tc>
+        <w:tc>
+          <w:tcPr>
+            <w:tcW w:w="1819" w:type="dxa"/>
+          </w:tcPr>
+          <w:tbl>
+            <w:tblPr>
+              <w:tblW w:w="0" w:type="auto"/>
+              <w:tblCellSpacing w:w="15" w:type="dxa"/>
+              <w:tblLayout w:type="fixed"/>
+              <w:tblCellMar>
+                <w:top w:w="15" w:type="dxa"/>
+                <w:left w:w="15" w:type="dxa"/>
+                <w:bottom w:w="15" w:type="dxa"/>
+                <w:right w:w="15" w:type="dxa"/>
+              </w:tblCellMar>
+              <w:tblLook w:val="04A0" w:firstRow="1" w:lastRow="0" w:firstColumn="1" w:lastColumn="0" w:noHBand="0" w:noVBand="1"/>
+            </w:tblPr>
+            <w:tblGrid>
+              <w:gridCol w:w="1847"/>
+            </w:tblGrid>
+            <w:tr>
+              <w:trPr>
+                <w:tblCellSpacing w:w="15" w:type="dxa"/>
+              </w:trPr>
+              <w:tc>
+                <w:tcPr>
+                  <w:tcW w:w="1787" w:type="dxa"/>
+                  <w:vAlign w:val="center"/>
+                  <w:hideMark/>
+                </w:tcPr>
+                <w:p>
+                  <w:pPr>
+                    <w:widowControl/>
+                    <w:autoSpaceDE/>
+                    <w:autoSpaceDN/>
+                    <w:rPr>
+                      <w:color w:val="000000"/>
+                      <w:sz w:val="24"/>
+                      <w:szCs w:val="24"/>
+                    </w:rPr>
+                  </w:pPr>
+                  <w:r>
+                    <w:rPr>
+                      <w:color w:val="000000"/>
+                      <w:sz w:val="24"/>
+                      <w:szCs w:val="24"/>
+                    </w:rPr>
+                    <w:t>[0,1,3,7,6,5,2,4,0], 92</w:t>
+                  </w:r>
+                </w:p>
+              </w:tc>
+            </w:tr>
+          </w:tbl>
+          <w:p>
+            <w:pPr>
+              <w:rPr>
+                <w:vanish/>
+                <w:sz w:val="24"/>
+                <w:szCs w:val="24"/>
+              </w:rPr>
+            </w:pPr>
+          </w:p>
+          <w:tbl>
+            <w:tblPr>
+              <w:tblW w:w="0" w:type="auto"/>
+              <w:tblCellSpacing w:w="15" w:type="dxa"/>
+              <w:tblLayout w:type="fixed"/>
+              <w:tblCellMar>
+                <w:top w:w="15" w:type="dxa"/>
+                <w:left w:w="15" w:type="dxa"/>
+                <w:bottom w:w="15" w:type="dxa"/>
+                <w:right w:w="15" w:type="dxa"/>
+              </w:tblCellMar>
+              <w:tblLook w:val="04A0" w:firstRow="1" w:lastRow="0" w:firstColumn="1" w:lastColumn="0" w:noHBand="0" w:noVBand="1"/>
+            </w:tblPr>
+            <w:tblGrid>
+              <w:gridCol w:w="110"/>
+            </w:tblGrid>
+            <w:tr>
+              <w:trPr>
+                <w:tblCellSpacing w:w="15" w:type="dxa"/>
+              </w:trPr>
+              <w:tc>
+                <w:tcPr>
+                  <w:tcW w:w="36" w:type="dxa"/>
+                  <w:vAlign w:val="center"/>
+                  <w:hideMark/>
+                </w:tcPr>
+                <w:p>
+                  <w:pPr>
+                    <w:rPr>
+                      <w:sz w:val="24"/>
+                      <w:szCs w:val="24"/>
+                    </w:rPr>
+                  </w:pPr>
+                </w:p>
+              </w:tc>
+            </w:tr>
+          </w:tbl>
+          <w:p>
+            <w:pPr>
+              <w:pStyle w:val="a3"/>
+              <w:spacing w:before="81"/>
+              <w:rPr>
+                <w:bCs/>
+                <w:sz w:val="24"/>
+                <w:szCs w:val="24"/>
+              </w:rPr>
+            </w:pPr>
+          </w:p>
+        </w:tc>
+        <w:tc>
+          <w:tcPr>
+            <w:tcW w:w="2102" w:type="dxa"/>
+          </w:tcPr>
+          <w:tbl>
+            <w:tblPr>
+              <w:tblW w:w="0" w:type="auto"/>
+              <w:tblCellSpacing w:w="15" w:type="dxa"/>
+              <w:tblLayout w:type="fixed"/>
+              <w:tblCellMar>
+                <w:top w:w="15" w:type="dxa"/>
+                <w:left w:w="15" w:type="dxa"/>
+                <w:bottom w:w="15" w:type="dxa"/>
+                <w:right w:w="15" w:type="dxa"/>
+              </w:tblCellMar>
+              <w:tblLook w:val="04A0" w:firstRow="1" w:lastRow="0" w:firstColumn="1" w:lastColumn="0" w:noHBand="0" w:noVBand="1"/>
+            </w:tblPr>
+            <w:tblGrid>
+              <w:gridCol w:w="1847"/>
+            </w:tblGrid>
+            <w:tr>
+              <w:trPr>
+                <w:tblCellSpacing w:w="15" w:type="dxa"/>
+              </w:trPr>
+              <w:tc>
+                <w:tcPr>
+                  <w:tcW w:w="1787" w:type="dxa"/>
+                  <w:vAlign w:val="center"/>
+                  <w:hideMark/>
+                </w:tcPr>
+                <w:p>
+                  <w:pPr>
+                    <w:widowControl/>
+                    <w:autoSpaceDE/>
+                    <w:autoSpaceDN/>
+                    <w:rPr>
+                      <w:color w:val="000000"/>
+                      <w:sz w:val="24"/>
+                      <w:szCs w:val="24"/>
+                    </w:rPr>
+                  </w:pPr>
+                  <w:r>
+                    <w:rPr>
+                      <w:color w:val="000000"/>
+                      <w:sz w:val="24"/>
+                      <w:szCs w:val="24"/>
+                    </w:rPr>
+                    <w:t>[0,2,5,7,6,4,3,1,0], 85</w:t>
+                  </w:r>
+                </w:p>
+              </w:tc>
+            </w:tr>
+          </w:tbl>
+          <w:p>
+            <w:pPr>
+              <w:rPr>
+                <w:vanish/>
+                <w:sz w:val="24"/>
+                <w:szCs w:val="24"/>
+              </w:rPr>
+            </w:pPr>
+          </w:p>
+          <w:tbl>
+            <w:tblPr>
+              <w:tblW w:w="0" w:type="auto"/>
+              <w:tblCellSpacing w:w="15" w:type="dxa"/>
+              <w:tblLayout w:type="fixed"/>
+              <w:tblCellMar>
+                <w:top w:w="15" w:type="dxa"/>
+                <w:left w:w="15" w:type="dxa"/>
+                <w:bottom w:w="15" w:type="dxa"/>
+                <w:right w:w="15" w:type="dxa"/>
+              </w:tblCellMar>
+              <w:tblLook w:val="04A0" w:firstRow="1" w:lastRow="0" w:firstColumn="1" w:lastColumn="0" w:noHBand="0" w:noVBand="1"/>
+            </w:tblPr>
+            <w:tblGrid>
+              <w:gridCol w:w="110"/>
+            </w:tblGrid>
+            <w:tr>
+              <w:trPr>
+                <w:tblCellSpacing w:w="15" w:type="dxa"/>
+              </w:trPr>
+              <w:tc>
+                <w:tcPr>
+                  <w:tcW w:w="36" w:type="dxa"/>
+                  <w:vAlign w:val="center"/>
+                  <w:hideMark/>
+                </w:tcPr>
+                <w:p>
+                  <w:pPr>
+                    <w:rPr>
+                      <w:sz w:val="24"/>
+                      <w:szCs w:val="24"/>
+                    </w:rPr>
+                  </w:pPr>
+                </w:p>
+              </w:tc>
+            </w:tr>
+          </w:tbl>
+          <w:p>
+            <w:pPr>
+              <w:pStyle w:val="a3"/>
+              <w:spacing w:before="81"/>
+              <w:ind w:firstLine="708"/>
+              <w:rPr>
+                <w:bCs/>
+                <w:sz w:val="24"/>
+                <w:szCs w:val="24"/>
+              </w:rPr>
+            </w:pPr>
+          </w:p>
+        </w:tc>
+        <w:tc>
+          <w:tcPr>
+            <w:tcW w:w="1224" w:type="dxa"/>
+          </w:tcPr>
+          <w:tbl>
+            <w:tblPr>
+              <w:tblW w:w="0" w:type="auto"/>
+              <w:tblCellSpacing w:w="15" w:type="dxa"/>
+              <w:tblLayout w:type="fixed"/>
+              <w:tblCellMar>
+                <w:top w:w="15" w:type="dxa"/>
+                <w:left w:w="15" w:type="dxa"/>
+                <w:bottom w:w="15" w:type="dxa"/>
+                <w:right w:w="15" w:type="dxa"/>
+              </w:tblCellMar>
+              <w:tblLook w:val="04A0" w:firstRow="1" w:lastRow="0" w:firstColumn="1" w:lastColumn="0" w:noHBand="0" w:noVBand="1"/>
+            </w:tblPr>
+            <w:tblGrid>
+              <w:gridCol w:w="670"/>
+            </w:tblGrid>
+            <w:tr>
+              <w:trPr>
+                <w:tblCellSpacing w:w="15" w:type="dxa"/>
+              </w:trPr>
+              <w:tc>
+                <w:tcPr>
+                  <w:tcW w:w="610" w:type="dxa"/>
+                  <w:vAlign w:val="center"/>
+                  <w:hideMark/>
+                </w:tcPr>
+                <w:p>
+                  <w:pPr>
+                    <w:widowControl/>
+                    <w:autoSpaceDE/>
+                    <w:autoSpaceDN/>
+                    <w:rPr>
+                      <w:color w:val="000000"/>
+                      <w:sz w:val="24"/>
+                      <w:szCs w:val="24"/>
+                    </w:rPr>
+                  </w:pPr>
+                  <w:r>
+                    <w:rPr>
+                      <w:color w:val="000000"/>
+                      <w:sz w:val="24"/>
+                      <w:szCs w:val="24"/>
+                    </w:rPr>
+                    <w:t>-7.6%</w:t>
+                  </w:r>
+                </w:p>
+              </w:tc>
+            </w:tr>
+          </w:tbl>
+          <w:p>
+            <w:pPr>
+              <w:rPr>
+                <w:vanish/>
+                <w:sz w:val="24"/>
+                <w:szCs w:val="24"/>
+              </w:rPr>
+            </w:pPr>
+          </w:p>
+          <w:tbl>
+            <w:tblPr>
+              <w:tblW w:w="0" w:type="auto"/>
+              <w:tblCellSpacing w:w="15" w:type="dxa"/>
+              <w:tblLayout w:type="fixed"/>
+              <w:tblCellMar>
+                <w:top w:w="15" w:type="dxa"/>
+                <w:left w:w="15" w:type="dxa"/>
+                <w:bottom w:w="15" w:type="dxa"/>
+                <w:right w:w="15" w:type="dxa"/>
+              </w:tblCellMar>
+              <w:tblLook w:val="04A0" w:firstRow="1" w:lastRow="0" w:firstColumn="1" w:lastColumn="0" w:noHBand="0" w:noVBand="1"/>
+            </w:tblPr>
+            <w:tblGrid>
+              <w:gridCol w:w="110"/>
+            </w:tblGrid>
+            <w:tr>
+              <w:trPr>
+                <w:tblCellSpacing w:w="15" w:type="dxa"/>
+              </w:trPr>
+              <w:tc>
+                <w:tcPr>
+                  <w:tcW w:w="36" w:type="dxa"/>
+                  <w:vAlign w:val="center"/>
+                  <w:hideMark/>
+                </w:tcPr>
+                <w:p>
+                  <w:pPr>
+                    <w:rPr>
+                      <w:sz w:val="24"/>
+                      <w:szCs w:val="24"/>
+                    </w:rPr>
+                  </w:pPr>
+                </w:p>
+              </w:tc>
+            </w:tr>
+          </w:tbl>
+          <w:p>
+            <w:pPr>
+              <w:pStyle w:val="a3"/>
+              <w:spacing w:before="81"/>
+              <w:rPr>
+                <w:bCs/>
+                <w:sz w:val="24"/>
+                <w:szCs w:val="24"/>
+              </w:rPr>
+            </w:pPr>
+          </w:p>
+        </w:tc>
+        <w:tc>
+          <w:tcPr>
+            <w:tcW w:w="1372" w:type="dxa"/>
+          </w:tcPr>
+          <w:p>
+            <w:pPr>
+              <w:pStyle w:val="a3"/>
+              <w:spacing w:before="81"/>
+              <w:rPr>
+                <w:bCs/>
+                <w:sz w:val="24"/>
+                <w:szCs w:val="24"/>
+              </w:rPr>
+            </w:pPr>
+            <w:r>
+              <w:rPr>
+                <w:bCs/>
+                <w:sz w:val="24"/>
+                <w:szCs w:val="24"/>
+              </w:rPr>
+              <w:t>Нет</w:t>
+            </w:r>
+          </w:p>
+        </w:tc>
+        <w:tc>
+          <w:tcPr>
+            <w:tcW w:w="1372" w:type="dxa"/>
+          </w:tcPr>
+          <w:p>
+            <w:pPr>
+              <w:pStyle w:val="a3"/>
+              <w:spacing w:before="81"/>
+              <w:rPr>
+                <w:bCs/>
+                <w:sz w:val="24"/>
+                <w:szCs w:val="24"/>
+              </w:rPr>
+            </w:pPr>
+            <w:r>
+              <w:rPr>
+                <w:bCs/>
+                <w:sz w:val="24"/>
+                <w:szCs w:val="24"/>
+              </w:rPr>
+              <w:t>Да</w:t>
+            </w:r>
+          </w:p>
+        </w:tc>
+      </w:tr>
+      <w:tr>
+        <w:tc>
+          <w:tcPr>
+            <w:tcW w:w="1271" w:type="dxa"/>
+          </w:tcPr>
+          <w:p>
+            <w:pPr>
+              <w:pStyle w:val="a3"/>
+              <w:spacing w:before="81"/>
+              <w:rPr>
+                <w:bCs/>
+                <w:sz w:val="24"/>
+                <w:szCs w:val="24"/>
+              </w:rPr>
+            </w:pPr>
+            <w:r>
+              <w:rPr>
+                <w:bCs/>
+                <w:sz w:val="24"/>
+                <w:szCs w:val="24"/>
+              </w:rPr>
+              <w:t>9</w:t>
+            </w:r>
+          </w:p>
+        </w:tc>
+        <w:tc>
+          <w:tcPr>
+            <w:tcW w:w="851" w:type="dxa"/>
+          </w:tcPr>
+          <w:p>
+            <w:pPr>
+              <w:pStyle w:val="a3"/>
+              <w:spacing w:before="81"/>
+              <w:rPr>
+                <w:bCs/>
+                <w:sz w:val="24"/>
+                <w:szCs w:val="24"/>
+              </w:rPr>
+            </w:pPr>
+            <w:r>
+              <w:rPr>
+                <w:bCs/>
+                <w:sz w:val="24"/>
+                <w:szCs w:val="24"/>
+              </w:rPr>
+              <w:t>16</w:t>
+            </w:r>
+          </w:p>
+        </w:tc>
+        <w:tc>
+          <w:tcPr>
+            <w:tcW w:w="1819" w:type="dxa"/>
+          </w:tcPr>
+          <w:tbl>
+            <w:tblPr>
+              <w:tblW w:w="0" w:type="auto"/>
+              <w:tblCellSpacing w:w="15" w:type="dxa"/>
+              <w:tblLayout w:type="fixed"/>
+              <w:tblCellMar>
+                <w:top w:w="15" w:type="dxa"/>
+                <w:left w:w="15" w:type="dxa"/>
+                <w:bottom w:w="15" w:type="dxa"/>
+                <w:right w:w="15" w:type="dxa"/>
+              </w:tblCellMar>
+              <w:tblLook w:val="04A0" w:firstRow="1" w:lastRow="0" w:firstColumn="1" w:lastColumn="0" w:noHBand="0" w:noVBand="1"/>
+            </w:tblPr>
+            <w:tblGrid>
+              <w:gridCol w:w="1847"/>
+            </w:tblGrid>
+            <w:tr>
+              <w:trPr>
+                <w:tblCellSpacing w:w="15" w:type="dxa"/>
+              </w:trPr>
+              <w:tc>
+                <w:tcPr>
+                  <w:tcW w:w="1787" w:type="dxa"/>
+                  <w:vAlign w:val="center"/>
+                  <w:hideMark/>
+                </w:tcPr>
+                <w:p>
+                  <w:pPr>
+                    <w:widowControl/>
+                    <w:autoSpaceDE/>
+                    <w:autoSpaceDN/>
+                    <w:rPr>
+                      <w:color w:val="000000"/>
+                      <w:sz w:val="24"/>
+                      <w:szCs w:val="24"/>
+                    </w:rPr>
+                  </w:pPr>
+                  <w:r>
+                    <w:rPr>
+                      <w:color w:val="000000"/>
+                      <w:sz w:val="24"/>
+                      <w:szCs w:val="24"/>
+                    </w:rPr>
+                    <w:t>[0,2,5,8,6,3,7,1,4,0], 105</w:t>
+                  </w:r>
+                </w:p>
+              </w:tc>
+            </w:tr>
+          </w:tbl>
+          <w:p>
+            <w:pPr>
+              <w:rPr>
+                <w:vanish/>
+                <w:sz w:val="24"/>
+                <w:szCs w:val="24"/>
+              </w:rPr>
+            </w:pPr>
+          </w:p>
+          <w:tbl>
+            <w:tblPr>
+              <w:tblW w:w="0" w:type="auto"/>
+              <w:tblCellSpacing w:w="15" w:type="dxa"/>
+              <w:tblLayout w:type="fixed"/>
+              <w:tblCellMar>
+                <w:top w:w="15" w:type="dxa"/>
+                <w:left w:w="15" w:type="dxa"/>
+                <w:bottom w:w="15" w:type="dxa"/>
+                <w:right w:w="15" w:type="dxa"/>
+              </w:tblCellMar>
+              <w:tblLook w:val="04A0" w:firstRow="1" w:lastRow="0" w:firstColumn="1" w:lastColumn="0" w:noHBand="0" w:noVBand="1"/>
+            </w:tblPr>
+            <w:tblGrid>
+              <w:gridCol w:w="110"/>
+            </w:tblGrid>
+            <w:tr>
+              <w:trPr>
+                <w:tblCellSpacing w:w="15" w:type="dxa"/>
+              </w:trPr>
+              <w:tc>
+                <w:tcPr>
+                  <w:tcW w:w="36" w:type="dxa"/>
+                  <w:vAlign w:val="center"/>
+                  <w:hideMark/>
+                </w:tcPr>
+                <w:p>
+                  <w:pPr>
+                    <w:rPr>
+                      <w:sz w:val="24"/>
+                      <w:szCs w:val="24"/>
+                    </w:rPr>
+                  </w:pPr>
+                </w:p>
+              </w:tc>
+            </w:tr>
+          </w:tbl>
+          <w:p>
+            <w:pPr>
+              <w:pStyle w:val="a3"/>
+              <w:spacing w:before="81"/>
+              <w:jc w:val="center"/>
+              <w:rPr>
+                <w:bCs/>
+                <w:sz w:val="24"/>
+                <w:szCs w:val="24"/>
+              </w:rPr>
+            </w:pPr>
+          </w:p>
+        </w:tc>
+        <w:tc>
+          <w:tcPr>
+            <w:tcW w:w="2102" w:type="dxa"/>
+          </w:tcPr>
+          <w:tbl>
+            <w:tblPr>
+              <w:tblW w:w="0" w:type="auto"/>
+              <w:tblCellSpacing w:w="15" w:type="dxa"/>
+              <w:tblLayout w:type="fixed"/>
+              <w:tblCellMar>
+                <w:top w:w="15" w:type="dxa"/>
+                <w:left w:w="15" w:type="dxa"/>
+                <w:bottom w:w="15" w:type="dxa"/>
+                <w:right w:w="15" w:type="dxa"/>
+              </w:tblCellMar>
+              <w:tblLook w:val="04A0" w:firstRow="1" w:lastRow="0" w:firstColumn="1" w:lastColumn="0" w:noHBand="0" w:noVBand="1"/>
+            </w:tblPr>
+            <w:tblGrid>
+              <w:gridCol w:w="1847"/>
+            </w:tblGrid>
+            <w:tr>
+              <w:trPr>
+                <w:tblCellSpacing w:w="15" w:type="dxa"/>
+              </w:trPr>
+              <w:tc>
+                <w:tcPr>
+                  <w:tcW w:w="1787" w:type="dxa"/>
+                  <w:vAlign w:val="center"/>
+                  <w:hideMark/>
+                </w:tcPr>
+                <w:p>
+                  <w:pPr>
+                    <w:widowControl/>
+                    <w:autoSpaceDE/>
+                    <w:autoSpaceDN/>
+                    <w:rPr>
+                      <w:color w:val="000000"/>
+                      <w:sz w:val="24"/>
+                      <w:szCs w:val="24"/>
+                    </w:rPr>
+                  </w:pPr>
+                  <w:r>
+                    <w:rPr>
+                      <w:color w:val="000000"/>
+                      <w:sz w:val="24"/>
+                      <w:szCs w:val="24"/>
+                    </w:rPr>
+                    <w:t>[0,3,6,8,5,2,4,1,7,0], 100</w:t>
+                  </w:r>
+                </w:p>
+              </w:tc>
+            </w:tr>
+          </w:tbl>
+          <w:p>
+            <w:pPr>
+              <w:rPr>
+                <w:vanish/>
+                <w:sz w:val="24"/>
+                <w:szCs w:val="24"/>
+              </w:rPr>
+            </w:pPr>
+          </w:p>
+          <w:tbl>
+            <w:tblPr>
+              <w:tblW w:w="0" w:type="auto"/>
+              <w:tblCellSpacing w:w="15" w:type="dxa"/>
+              <w:tblLayout w:type="fixed"/>
+              <w:tblCellMar>
+                <w:top w:w="15" w:type="dxa"/>
+                <w:left w:w="15" w:type="dxa"/>
+                <w:bottom w:w="15" w:type="dxa"/>
+                <w:right w:w="15" w:type="dxa"/>
+              </w:tblCellMar>
+              <w:tblLook w:val="04A0" w:firstRow="1" w:lastRow="0" w:firstColumn="1" w:lastColumn="0" w:noHBand="0" w:noVBand="1"/>
+            </w:tblPr>
+            <w:tblGrid>
+              <w:gridCol w:w="110"/>
+            </w:tblGrid>
+            <w:tr>
+              <w:trPr>
+                <w:tblCellSpacing w:w="15" w:type="dxa"/>
+              </w:trPr>
+              <w:tc>
+                <w:tcPr>
+                  <w:tcW w:w="36" w:type="dxa"/>
+                  <w:vAlign w:val="center"/>
+                  <w:hideMark/>
+                </w:tcPr>
+                <w:p>
+                  <w:pPr>
+                    <w:rPr>
+                      <w:sz w:val="24"/>
+                      <w:szCs w:val="24"/>
+                    </w:rPr>
+                  </w:pPr>
+                </w:p>
+              </w:tc>
+            </w:tr>
+          </w:tbl>
+          <w:p>
+            <w:pPr>
+              <w:pStyle w:val="a3"/>
+              <w:spacing w:before="81"/>
+              <w:rPr>
+                <w:bCs/>
+                <w:sz w:val="24"/>
+                <w:szCs w:val="24"/>
+              </w:rPr>
+            </w:pPr>
+          </w:p>
+        </w:tc>
+        <w:tc>
+          <w:tcPr>
+            <w:tcW w:w="1224" w:type="dxa"/>
+          </w:tcPr>
+          <w:tbl>
+            <w:tblPr>
+              <w:tblW w:w="0" w:type="auto"/>
+              <w:tblCellSpacing w:w="15" w:type="dxa"/>
+              <w:tblLayout w:type="fixed"/>
+              <w:tblCellMar>
+                <w:top w:w="15" w:type="dxa"/>
+                <w:left w:w="15" w:type="dxa"/>
+                <w:bottom w:w="15" w:type="dxa"/>
+                <w:right w:w="15" w:type="dxa"/>
+              </w:tblCellMar>
+              <w:tblLook w:val="04A0" w:firstRow="1" w:lastRow="0" w:firstColumn="1" w:lastColumn="0" w:noHBand="0" w:noVBand="1"/>
+            </w:tblPr>
+            <w:tblGrid>
+              <w:gridCol w:w="670"/>
+            </w:tblGrid>
+            <w:tr>
+              <w:trPr>
+                <w:tblCellSpacing w:w="15" w:type="dxa"/>
+              </w:trPr>
+              <w:tc>
+                <w:tcPr>
+                  <w:tcW w:w="610" w:type="dxa"/>
+                  <w:vAlign w:val="center"/>
+                  <w:hideMark/>
+                </w:tcPr>
+                <w:p>
+                  <w:pPr>
+                    <w:widowControl/>
+                    <w:autoSpaceDE/>
+                    <w:autoSpaceDN/>
+                    <w:rPr>
+                      <w:color w:val="000000"/>
+                      <w:sz w:val="24"/>
+                      <w:szCs w:val="24"/>
+                    </w:rPr>
+                  </w:pPr>
+                  <w:r>
+                    <w:rPr>
+                      <w:color w:val="000000"/>
+                      <w:sz w:val="24"/>
+                      <w:szCs w:val="24"/>
+                    </w:rPr>
+                    <w:t>-4.8%</w:t>
+                  </w:r>
+                </w:p>
+              </w:tc>
+            </w:tr>
+          </w:tbl>
+          <w:p>
+            <w:pPr>
+              <w:rPr>
+                <w:vanish/>
+                <w:sz w:val="24"/>
+                <w:szCs w:val="24"/>
+              </w:rPr>
+            </w:pPr>
+          </w:p>
+          <w:tbl>
+            <w:tblPr>
+              <w:tblW w:w="0" w:type="auto"/>
+              <w:tblCellSpacing w:w="15" w:type="dxa"/>
+              <w:tblLayout w:type="fixed"/>
+              <w:tblCellMar>
+                <w:top w:w="15" w:type="dxa"/>
+                <w:left w:w="15" w:type="dxa"/>
+                <w:bottom w:w="15" w:type="dxa"/>
+                <w:right w:w="15" w:type="dxa"/>
+              </w:tblCellMar>
+              <w:tblLook w:val="04A0" w:firstRow="1" w:lastRow="0" w:firstColumn="1" w:lastColumn="0" w:noHBand="0" w:noVBand="1"/>
+            </w:tblPr>
+            <w:tblGrid>
+              <w:gridCol w:w="110"/>
+            </w:tblGrid>
+            <w:tr>
+              <w:trPr>
+                <w:tblCellSpacing w:w="15" w:type="dxa"/>
+              </w:trPr>
+              <w:tc>
+                <w:tcPr>
+                  <w:tcW w:w="36" w:type="dxa"/>
+                  <w:vAlign w:val="center"/>
+                  <w:hideMark/>
+                </w:tcPr>
+                <w:p>
+                  <w:pPr>
+                    <w:rPr>
+                      <w:sz w:val="24"/>
+                      <w:szCs w:val="24"/>
+                    </w:rPr>
+                  </w:pPr>
+                </w:p>
+              </w:tc>
+            </w:tr>
+          </w:tbl>
+          <w:p>
+            <w:pPr>
+              <w:pStyle w:val="a3"/>
+              <w:spacing w:before="81"/>
+              <w:rPr>
+                <w:bCs/>
+                <w:sz w:val="24"/>
+                <w:szCs w:val="24"/>
+              </w:rPr>
+            </w:pPr>
+          </w:p>
+        </w:tc>
+        <w:tc>
+          <w:tcPr>
+            <w:tcW w:w="1372" w:type="dxa"/>
+          </w:tcPr>
+          <w:p>
+            <w:pPr>
+              <w:pStyle w:val="a3"/>
+              <w:spacing w:before="81"/>
+              <w:rPr>
+                <w:bCs/>
+                <w:sz w:val="24"/>
+                <w:szCs w:val="24"/>
+              </w:rPr>
+            </w:pPr>
+            <w:r>
+              <w:rPr>
+                <w:bCs/>
+                <w:sz w:val="24"/>
+                <w:szCs w:val="24"/>
+              </w:rPr>
+              <w:t>Да</w:t>
+            </w:r>
+          </w:p>
+        </w:tc>
+        <w:tc>
+          <w:tcPr>
+            <w:tcW w:w="1372" w:type="dxa"/>
+          </w:tcPr>
+          <w:p>
+            <w:pPr>
+              <w:pStyle w:val="a3"/>
+              <w:spacing w:before="81"/>
+              <w:rPr>
+                <w:bCs/>
+                <w:sz w:val="24"/>
+                <w:szCs w:val="24"/>
+              </w:rPr>
+            </w:pPr>
+            <w:r>
+              <w:rPr>
+                <w:bCs/>
+                <w:sz w:val="24"/>
+                <w:szCs w:val="24"/>
+              </w:rPr>
+              <w:t>Да</w:t>
+            </w:r>
+          </w:p>
+        </w:tc>
+      </w:tr>
+      <w:tr>
+        <w:tc>
+          <w:tcPr>
+            <w:tcW w:w="1271" w:type="dxa"/>
+          </w:tcPr>
+          <w:p>
+            <w:pPr>
+              <w:pStyle w:val="a3"/>
+              <w:spacing w:before="81"/>
+              <w:rPr>
+                <w:bCs/>
+                <w:sz w:val="24"/>
+                <w:szCs w:val="24"/>
+              </w:rPr>
+            </w:pPr>
+            <w:r>
+              <w:rPr>
+                <w:color w:val="000000"/>
+                <w:sz w:val="24"/>
+                <w:szCs w:val="24"/>
+              </w:rPr>
+              <w:t>10</w:t>
+            </w:r>
+          </w:p>
+        </w:tc>
+        <w:tc>
+          <w:tcPr>
+            <w:tcW w:w="851" w:type="dxa"/>
+          </w:tcPr>
+          <w:p>
+            <w:pPr>
+              <w:pStyle w:val="a3"/>
+              <w:spacing w:before="81"/>
+              <w:rPr>
+                <w:bCs/>
+                <w:sz w:val="24"/>
+                <w:szCs w:val="24"/>
+              </w:rPr>
+            </w:pPr>
+            <w:r>
+              <w:rPr>
+                <w:bCs/>
+                <w:sz w:val="24"/>
+                <w:szCs w:val="24"/>
+              </w:rPr>
+              <w:t>18</w:t>
+            </w:r>
+          </w:p>
+        </w:tc>
+        <w:tc>
+          <w:tcPr>
+            <w:tcW w:w="1819" w:type="dxa"/>
+          </w:tcPr>
+          <w:tbl>
+            <w:tblPr>
+              <w:tblW w:w="0" w:type="auto"/>
+              <w:tblCellSpacing w:w="15" w:type="dxa"/>
+              <w:tblLayout w:type="fixed"/>
+              <w:tblCellMar>
+                <w:top w:w="15" w:type="dxa"/>
+                <w:left w:w="15" w:type="dxa"/>
+                <w:bottom w:w="15" w:type="dxa"/>
+                <w:right w:w="15" w:type="dxa"/>
+              </w:tblCellMar>
+              <w:tblLook w:val="04A0" w:firstRow="1" w:lastRow="0" w:firstColumn="1" w:lastColumn="0" w:noHBand="0" w:noVBand="1"/>
+            </w:tblPr>
+            <w:tblGrid>
+              <w:gridCol w:w="1847"/>
+            </w:tblGrid>
+            <w:tr>
+              <w:trPr>
+                <w:tblCellSpacing w:w="15" w:type="dxa"/>
+              </w:trPr>
+              <w:tc>
+                <w:tcPr>
+                  <w:tcW w:w="1787" w:type="dxa"/>
+                  <w:vAlign w:val="center"/>
+                  <w:hideMark/>
+                </w:tcPr>
+                <w:p>
+                  <w:pPr>
+                    <w:widowControl/>
+                    <w:autoSpaceDE/>
+                    <w:autoSpaceDN/>
+                    <w:rPr>
+                      <w:color w:val="000000"/>
+                      <w:sz w:val="24"/>
+                      <w:szCs w:val="24"/>
+                    </w:rPr>
+                  </w:pPr>
+                  <w:r>
+                    <w:rPr>
+                      <w:color w:val="000000"/>
+                      <w:sz w:val="24"/>
+                      <w:szCs w:val="24"/>
+                    </w:rPr>
+                    <w:t>[0,1,3,6,9,8,7,5,2,4,0], 120</w:t>
+                  </w:r>
+                </w:p>
+              </w:tc>
+            </w:tr>
+          </w:tbl>
+          <w:p>
+            <w:pPr>
+              <w:rPr>
+                <w:vanish/>
+                <w:sz w:val="24"/>
+                <w:szCs w:val="24"/>
+              </w:rPr>
+            </w:pPr>
+          </w:p>
+          <w:tbl>
+            <w:tblPr>
+              <w:tblW w:w="0" w:type="auto"/>
+              <w:tblCellSpacing w:w="15" w:type="dxa"/>
+              <w:tblLayout w:type="fixed"/>
+              <w:tblCellMar>
+                <w:top w:w="15" w:type="dxa"/>
+                <w:left w:w="15" w:type="dxa"/>
+                <w:bottom w:w="15" w:type="dxa"/>
+                <w:right w:w="15" w:type="dxa"/>
+              </w:tblCellMar>
+              <w:tblLook w:val="04A0" w:firstRow="1" w:lastRow="0" w:firstColumn="1" w:lastColumn="0" w:noHBand="0" w:noVBand="1"/>
+            </w:tblPr>
+            <w:tblGrid>
+              <w:gridCol w:w="110"/>
+            </w:tblGrid>
+            <w:tr>
+              <w:trPr>
+                <w:tblCellSpacing w:w="15" w:type="dxa"/>
+              </w:trPr>
+              <w:tc>
+                <w:tcPr>
+                  <w:tcW w:w="36" w:type="dxa"/>
+                  <w:vAlign w:val="center"/>
+                  <w:hideMark/>
+                </w:tcPr>
+                <w:p>
+                  <w:pPr>
+                    <w:rPr>
+                      <w:sz w:val="24"/>
+                      <w:szCs w:val="24"/>
+                    </w:rPr>
+                  </w:pPr>
+                </w:p>
+              </w:tc>
+            </w:tr>
+          </w:tbl>
+          <w:p>
+            <w:pPr>
+              <w:pStyle w:val="a3"/>
+              <w:spacing w:before="81"/>
+              <w:ind w:firstLine="708"/>
+              <w:rPr>
+                <w:bCs/>
+                <w:sz w:val="24"/>
+                <w:szCs w:val="24"/>
+              </w:rPr>
+            </w:pPr>
+          </w:p>
+        </w:tc>
+        <w:tc>
+          <w:tcPr>
+            <w:tcW w:w="2102" w:type="dxa"/>
+          </w:tcPr>
+          <w:tbl>
+            <w:tblPr>
+              <w:tblW w:w="0" w:type="auto"/>
+              <w:tblCellSpacing w:w="15" w:type="dxa"/>
+              <w:tblLayout w:type="fixed"/>
+              <w:tblCellMar>
+                <w:top w:w="15" w:type="dxa"/>
+                <w:left w:w="15" w:type="dxa"/>
+                <w:bottom w:w="15" w:type="dxa"/>
+                <w:right w:w="15" w:type="dxa"/>
+              </w:tblCellMar>
+              <w:tblLook w:val="04A0" w:firstRow="1" w:lastRow="0" w:firstColumn="1" w:lastColumn="0" w:noHBand="0" w:noVBand="1"/>
+            </w:tblPr>
+            <w:tblGrid>
+              <w:gridCol w:w="1847"/>
+            </w:tblGrid>
+            <w:tr>
+              <w:trPr>
+                <w:tblCellSpacing w:w="15" w:type="dxa"/>
+              </w:trPr>
+              <w:tc>
+                <w:tcPr>
+                  <w:tcW w:w="1787" w:type="dxa"/>
+                  <w:vAlign w:val="center"/>
+                  <w:hideMark/>
+                </w:tcPr>
+                <w:p>
+                  <w:pPr>
+                    <w:widowControl/>
+                    <w:autoSpaceDE/>
+                    <w:autoSpaceDN/>
+                    <w:rPr>
+                      <w:color w:val="000000"/>
+                      <w:sz w:val="24"/>
+                      <w:szCs w:val="24"/>
+                    </w:rPr>
+                  </w:pPr>
+                  <w:r>
+                    <w:rPr>
+                      <w:color w:val="000000"/>
+                      <w:sz w:val="24"/>
+                      <w:szCs w:val="24"/>
+                    </w:rPr>
+                    <w:t>[0,2,4,6,9,8,7,5,3,1,0], 115</w:t>
+                  </w:r>
+                </w:p>
+              </w:tc>
+            </w:tr>
+          </w:tbl>
+          <w:p>
+            <w:pPr>
+              <w:rPr>
+                <w:vanish/>
+                <w:sz w:val="24"/>
+                <w:szCs w:val="24"/>
+              </w:rPr>
+            </w:pPr>
+          </w:p>
+          <w:tbl>
+            <w:tblPr>
+              <w:tblW w:w="0" w:type="auto"/>
+              <w:tblCellSpacing w:w="15" w:type="dxa"/>
+              <w:tblLayout w:type="fixed"/>
+              <w:tblCellMar>
+                <w:top w:w="15" w:type="dxa"/>
+                <w:left w:w="15" w:type="dxa"/>
+                <w:bottom w:w="15" w:type="dxa"/>
+                <w:right w:w="15" w:type="dxa"/>
+              </w:tblCellMar>
+              <w:tblLook w:val="04A0" w:firstRow="1" w:lastRow="0" w:firstColumn="1" w:lastColumn="0" w:noHBand="0" w:noVBand="1"/>
+            </w:tblPr>
+            <w:tblGrid>
+              <w:gridCol w:w="110"/>
+            </w:tblGrid>
+            <w:tr>
+              <w:trPr>
+                <w:tblCellSpacing w:w="15" w:type="dxa"/>
+              </w:trPr>
+              <w:tc>
+                <w:tcPr>
+                  <w:tcW w:w="36" w:type="dxa"/>
+                  <w:vAlign w:val="center"/>
+                  <w:hideMark/>
+                </w:tcPr>
+                <w:p>
+                  <w:pPr>
+                    <w:rPr>
+                      <w:sz w:val="24"/>
+                      <w:szCs w:val="24"/>
+                    </w:rPr>
+                  </w:pPr>
+                </w:p>
+              </w:tc>
+            </w:tr>
+          </w:tbl>
+          <w:p>
+            <w:pPr>
+              <w:pStyle w:val="a3"/>
+              <w:spacing w:before="81"/>
+              <w:jc w:val="center"/>
+              <w:rPr>
+                <w:bCs/>
+                <w:sz w:val="24"/>
+                <w:szCs w:val="24"/>
+              </w:rPr>
+            </w:pPr>
+          </w:p>
+        </w:tc>
+        <w:tc>
+          <w:tcPr>
+            <w:tcW w:w="1224" w:type="dxa"/>
+          </w:tcPr>
+          <w:tbl>
+            <w:tblPr>
+              <w:tblW w:w="0" w:type="auto"/>
+              <w:tblCellSpacing w:w="15" w:type="dxa"/>
+              <w:tblLayout w:type="fixed"/>
+              <w:tblCellMar>
+                <w:top w:w="15" w:type="dxa"/>
+                <w:left w:w="15" w:type="dxa"/>
+                <w:bottom w:w="15" w:type="dxa"/>
+                <w:right w:w="15" w:type="dxa"/>
+              </w:tblCellMar>
+              <w:tblLook w:val="04A0" w:firstRow="1" w:lastRow="0" w:firstColumn="1" w:lastColumn="0" w:noHBand="0" w:noVBand="1"/>
+            </w:tblPr>
+            <w:tblGrid>
+              <w:gridCol w:w="670"/>
+            </w:tblGrid>
+            <w:tr>
+              <w:trPr>
+                <w:tblCellSpacing w:w="15" w:type="dxa"/>
+              </w:trPr>
+              <w:tc>
+                <w:tcPr>
+                  <w:tcW w:w="610" w:type="dxa"/>
+                  <w:vAlign w:val="center"/>
+                  <w:hideMark/>
+                </w:tcPr>
+                <w:p>
+                  <w:pPr>
+                    <w:widowControl/>
+                    <w:autoSpaceDE/>
+                    <w:autoSpaceDN/>
+                    <w:rPr>
+                      <w:color w:val="000000"/>
+                      <w:sz w:val="24"/>
+                      <w:szCs w:val="24"/>
+                    </w:rPr>
+                  </w:pPr>
+                  <w:r>
+                    <w:rPr>
+                      <w:color w:val="000000"/>
+                      <w:sz w:val="24"/>
+                      <w:szCs w:val="24"/>
+                    </w:rPr>
+                    <w:t>-4.2%</w:t>
+                  </w:r>
+                </w:p>
+              </w:tc>
+            </w:tr>
+          </w:tbl>
+          <w:p>
+            <w:pPr>
+              <w:rPr>
+                <w:vanish/>
+                <w:sz w:val="24"/>
+                <w:szCs w:val="24"/>
+              </w:rPr>
+            </w:pPr>
+          </w:p>
+          <w:tbl>
+            <w:tblPr>
+              <w:tblW w:w="0" w:type="auto"/>
+              <w:tblCellSpacing w:w="15" w:type="dxa"/>
+              <w:tblLayout w:type="fixed"/>
+              <w:tblCellMar>
+                <w:top w:w="15" w:type="dxa"/>
+                <w:left w:w="15" w:type="dxa"/>
+                <w:bottom w:w="15" w:type="dxa"/>
+                <w:right w:w="15" w:type="dxa"/>
+              </w:tblCellMar>
+              <w:tblLook w:val="04A0" w:firstRow="1" w:lastRow="0" w:firstColumn="1" w:lastColumn="0" w:noHBand="0" w:noVBand="1"/>
+            </w:tblPr>
+            <w:tblGrid>
+              <w:gridCol w:w="110"/>
+            </w:tblGrid>
+            <w:tr>
+              <w:trPr>
+                <w:tblCellSpacing w:w="15" w:type="dxa"/>
+              </w:trPr>
+              <w:tc>
+                <w:tcPr>
+                  <w:tcW w:w="36" w:type="dxa"/>
+                  <w:vAlign w:val="center"/>
+                  <w:hideMark/>
+                </w:tcPr>
+                <w:p>
+                  <w:pPr>
+                    <w:rPr>
+                      <w:sz w:val="24"/>
+                      <w:szCs w:val="24"/>
+                    </w:rPr>
+                  </w:pPr>
+                </w:p>
+              </w:tc>
+            </w:tr>
+          </w:tbl>
+          <w:p>
+            <w:pPr>
+              <w:pStyle w:val="a3"/>
+              <w:spacing w:before="81"/>
+              <w:rPr>
+                <w:bCs/>
+                <w:sz w:val="24"/>
+                <w:szCs w:val="24"/>
+              </w:rPr>
+            </w:pPr>
+          </w:p>
+        </w:tc>
+        <w:tc>
+          <w:tcPr>
+            <w:tcW w:w="1372" w:type="dxa"/>
+          </w:tcPr>
+          <w:p>
+            <w:pPr>
+              <w:pStyle w:val="a3"/>
+              <w:spacing w:before="81"/>
+              <w:rPr>
+                <w:bCs/>
+                <w:sz w:val="24"/>
+                <w:szCs w:val="24"/>
+              </w:rPr>
+            </w:pPr>
+            <w:r>
+              <w:rPr>
+                <w:bCs/>
+                <w:sz w:val="24"/>
+                <w:szCs w:val="24"/>
+              </w:rPr>
+              <w:t>Нет</w:t>
+            </w:r>
+          </w:p>
+        </w:tc>
+        <w:tc>
+          <w:tcPr>
+            <w:tcW w:w="1372" w:type="dxa"/>
+          </w:tcPr>
+          <w:p>
+            <w:pPr>
+              <w:pStyle w:val="a3"/>
+              <w:spacing w:before="81"/>
+              <w:rPr>
+                <w:bCs/>
+                <w:sz w:val="24"/>
+                <w:szCs w:val="24"/>
+              </w:rPr>
+            </w:pPr>
+            <w:r>
+              <w:rPr>
+                <w:bCs/>
+                <w:sz w:val="24"/>
+                <w:szCs w:val="24"/>
+              </w:rPr>
+              <w:t>Да</w:t>
+            </w:r>
+          </w:p>
+        </w:tc>
+      </w:tr>
+      <w:tr>
+        <w:tc>
+          <w:tcPr>
+            <w:tcW w:w="1271" w:type="dxa"/>
+          </w:tcPr>
+          <w:p>
+            <w:pPr>
+              <w:pStyle w:val="a3"/>
+              <w:spacing w:before="81"/>
+              <w:rPr>
+                <w:color w:val="000000"/>
+                <w:sz w:val="24"/>
+                <w:szCs w:val="24"/>
+                <w:lang w:val="en-US"/>
+              </w:rPr>
+            </w:pPr>
+            <w:r>
+              <w:rPr>
+                <w:color w:val="000000"/>
+                <w:sz w:val="24"/>
+                <w:szCs w:val="24"/>
+                <w:lang w:val="en-US"/>
+              </w:rPr>
+              <w:t>8</w:t>
+            </w:r>
+          </w:p>
+        </w:tc>
+        <w:tc>
+          <w:tcPr>
+            <w:tcW w:w="851" w:type="dxa"/>
+          </w:tcPr>
+          <w:p>
+            <w:pPr>
+              <w:pStyle w:val="a3"/>
+              <w:spacing w:before="81"/>
+              <w:rPr>
+                <w:bCs/>
+                <w:sz w:val="24"/>
+                <w:szCs w:val="24"/>
+                <w:lang w:val="en-US"/>
+              </w:rPr>
+            </w:pPr>
+            <w:r>
+              <w:rPr>
+                <w:bCs/>
+                <w:sz w:val="24"/>
+                <w:szCs w:val="24"/>
+                <w:lang w:val="en-US"/>
+              </w:rPr>
+              <w:t>13</w:t>
+            </w:r>
+          </w:p>
+        </w:tc>
+        <w:tc>
+          <w:tcPr>
+            <w:tcW w:w="1819" w:type="dxa"/>
+          </w:tcPr>
+          <w:tbl>
+            <w:tblPr>
+              <w:tblW w:w="0" w:type="auto"/>
+              <w:tblCellSpacing w:w="15" w:type="dxa"/>
+              <w:tblLayout w:type="fixed"/>
+              <w:tblCellMar>
+                <w:top w:w="15" w:type="dxa"/>
+                <w:left w:w="15" w:type="dxa"/>
+                <w:bottom w:w="15" w:type="dxa"/>
+                <w:right w:w="15" w:type="dxa"/>
+              </w:tblCellMar>
+              <w:tblLook w:val="04A0" w:firstRow="1" w:lastRow="0" w:firstColumn="1" w:lastColumn="0" w:noHBand="0" w:noVBand="1"/>
+            </w:tblPr>
+            <w:tblGrid>
+              <w:gridCol w:w="2290"/>
+            </w:tblGrid>
+            <w:tr>
+              <w:trPr>
+                <w:tblCellSpacing w:w="15" w:type="dxa"/>
+              </w:trPr>
+              <w:tc>
+                <w:tcPr>
+                  <w:tcW w:w="2230" w:type="dxa"/>
+                  <w:vAlign w:val="center"/>
+                  <w:hideMark/>
+                </w:tcPr>
+                <w:p>
+                  <w:pPr>
+                    <w:widowControl/>
+                    <w:autoSpaceDE/>
+                    <w:autoSpaceDN/>
+                    <w:rPr>
+                      <w:color w:val="000000"/>
+                    </w:rPr>
+                  </w:pPr>
+                  <w:r>
+                    <w:rPr>
+                      <w:color w:val="000000"/>
+                    </w:rPr>
+                    <w:t>[0,1,3,6,7,5,2,4,0],</w:t>
+                  </w:r>
+                </w:p>
+                <w:p>
+                  <w:pPr>
+                    <w:widowControl/>
+                    <w:autoSpaceDE/>
+                    <w:autoSpaceDN/>
+                    <w:rPr>
+                      <w:color w:val="000000"/>
+                      <w:sz w:val="24"/>
+                      <w:szCs w:val="24"/>
+                    </w:rPr>
+                  </w:pPr>
+                  <w:r>
+                    <w:rPr>
+                      <w:color w:val="000000"/>
+                    </w:rPr>
+                    <w:lastRenderedPageBreak/>
+                    <w:t>110</w:t>
+                  </w:r>
+                </w:p>
+              </w:tc>
+            </w:tr>
+          </w:tbl>
+          <w:p>
+            <w:pPr>
+              <w:rPr>
+                <w:vanish/>
+              </w:rPr>
+            </w:pPr>
+          </w:p>
+          <w:tbl>
+            <w:tblPr>
+              <w:tblW w:w="0" w:type="auto"/>
+              <w:tblCellSpacing w:w="15" w:type="dxa"/>
+              <w:tblLayout w:type="fixed"/>
+              <w:tblCellMar>
+                <w:top w:w="15" w:type="dxa"/>
+                <w:left w:w="15" w:type="dxa"/>
+                <w:bottom w:w="15" w:type="dxa"/>
+                <w:right w:w="15" w:type="dxa"/>
+              </w:tblCellMar>
+              <w:tblLook w:val="04A0" w:firstRow="1" w:lastRow="0" w:firstColumn="1" w:lastColumn="0" w:noHBand="0" w:noVBand="1"/>
+            </w:tblPr>
+            <w:tblGrid>
+              <w:gridCol w:w="110"/>
+            </w:tblGrid>
+            <w:tr>
+              <w:trPr>
+                <w:tblCellSpacing w:w="15" w:type="dxa"/>
+              </w:trPr>
+              <w:tc>
+                <w:tcPr>
+                  <w:tcW w:w="36" w:type="dxa"/>
+                  <w:vAlign w:val="center"/>
+                  <w:hideMark/>
+                </w:tcPr>
+                <w:p/>
+              </w:tc>
+            </w:tr>
+          </w:tbl>
+          <w:p>
+            <w:pPr>
+              <w:widowControl/>
+              <w:autoSpaceDE/>
+              <w:autoSpaceDN/>
+              <w:rPr>
+                <w:color w:val="000000"/>
+                <w:sz w:val="24"/>
+                <w:szCs w:val="24"/>
+              </w:rPr>
+            </w:pPr>
+          </w:p>
+        </w:tc>
+        <w:tc>
+          <w:tcPr>
+            <w:tcW w:w="2102" w:type="dxa"/>
+          </w:tcPr>
+          <w:tbl>
+            <w:tblPr>
+              <w:tblW w:w="0" w:type="auto"/>
+              <w:tblCellSpacing w:w="15" w:type="dxa"/>
+              <w:tblLayout w:type="fixed"/>
+              <w:tblCellMar>
+                <w:top w:w="15" w:type="dxa"/>
+                <w:left w:w="15" w:type="dxa"/>
+                <w:bottom w:w="15" w:type="dxa"/>
+                <w:right w:w="15" w:type="dxa"/>
+              </w:tblCellMar>
+              <w:tblLook w:val="04A0" w:firstRow="1" w:lastRow="0" w:firstColumn="1" w:lastColumn="0" w:noHBand="0" w:noVBand="1"/>
+            </w:tblPr>
+            <w:tblGrid>
+              <w:gridCol w:w="2290"/>
+            </w:tblGrid>
+            <w:tr>
+              <w:trPr>
+                <w:tblCellSpacing w:w="15" w:type="dxa"/>
+              </w:trPr>
+              <w:tc>
+                <w:tcPr>
+                  <w:tcW w:w="2230" w:type="dxa"/>
+                  <w:vAlign w:val="center"/>
+                  <w:hideMark/>
+                </w:tcPr>
+                <w:p>
+                  <w:pPr>
+                    <w:widowControl/>
+                    <w:autoSpaceDE/>
+                    <w:autoSpaceDN/>
+                    <w:rPr>
+                      <w:color w:val="000000"/>
+                    </w:rPr>
+                  </w:pPr>
+                  <w:r>
+                    <w:rPr>
+                      <w:color w:val="000000"/>
+                    </w:rPr>
+                    <w:lastRenderedPageBreak/>
+                    <w:t xml:space="preserve">[0,2,5,7,6,4,3,1,0], </w:t>
+                  </w:r>
+                </w:p>
+                <w:p>
+                  <w:pPr>
+                    <w:widowControl/>
+                    <w:autoSpaceDE/>
+                    <w:autoSpaceDN/>
+                    <w:rPr>
+                      <w:color w:val="000000"/>
+                      <w:sz w:val="24"/>
+                      <w:szCs w:val="24"/>
+                    </w:rPr>
+                  </w:pPr>
+                  <w:r>
+                    <w:rPr>
+                      <w:color w:val="000000"/>
+                    </w:rPr>
+                    <w:lastRenderedPageBreak/>
+                    <w:t>102</w:t>
+                  </w:r>
+                </w:p>
+              </w:tc>
+            </w:tr>
+          </w:tbl>
+          <w:p>
+            <w:pPr>
+              <w:rPr>
+                <w:vanish/>
+              </w:rPr>
+            </w:pPr>
+          </w:p>
+          <w:tbl>
+            <w:tblPr>
+              <w:tblW w:w="0" w:type="auto"/>
+              <w:tblCellSpacing w:w="15" w:type="dxa"/>
+              <w:tblLayout w:type="fixed"/>
+              <w:tblCellMar>
+                <w:top w:w="15" w:type="dxa"/>
+                <w:left w:w="15" w:type="dxa"/>
+                <w:bottom w:w="15" w:type="dxa"/>
+                <w:right w:w="15" w:type="dxa"/>
+              </w:tblCellMar>
+              <w:tblLook w:val="04A0" w:firstRow="1" w:lastRow="0" w:firstColumn="1" w:lastColumn="0" w:noHBand="0" w:noVBand="1"/>
+            </w:tblPr>
+            <w:tblGrid>
+              <w:gridCol w:w="110"/>
+            </w:tblGrid>
+            <w:tr>
+              <w:trPr>
+                <w:tblCellSpacing w:w="15" w:type="dxa"/>
+              </w:trPr>
+              <w:tc>
+                <w:tcPr>
+                  <w:tcW w:w="36" w:type="dxa"/>
+                  <w:vAlign w:val="center"/>
+                  <w:hideMark/>
+                </w:tcPr>
+                <w:p/>
+              </w:tc>
+            </w:tr>
+          </w:tbl>
+          <w:p>
+            <w:pPr>
+              <w:widowControl/>
+              <w:autoSpaceDE/>
+              <w:autoSpaceDN/>
+              <w:rPr>
+                <w:color w:val="000000"/>
+                <w:sz w:val="24"/>
+                <w:szCs w:val="24"/>
+              </w:rPr>
+            </w:pPr>
+          </w:p>
+        </w:tc>
+        <w:tc>
+          <w:tcPr>
+            <w:tcW w:w="1224" w:type="dxa"/>
+          </w:tcPr>
+          <w:tbl>
+            <w:tblPr>
+              <w:tblW w:w="0" w:type="auto"/>
+              <w:tblCellSpacing w:w="15" w:type="dxa"/>
+              <w:tblLayout w:type="fixed"/>
+              <w:tblCellMar>
+                <w:top w:w="15" w:type="dxa"/>
+                <w:left w:w="15" w:type="dxa"/>
+                <w:bottom w:w="15" w:type="dxa"/>
+                <w:right w:w="15" w:type="dxa"/>
+              </w:tblCellMar>
+              <w:tblLook w:val="04A0" w:firstRow="1" w:lastRow="0" w:firstColumn="1" w:lastColumn="0" w:noHBand="0" w:noVBand="1"/>
+            </w:tblPr>
+            <w:tblGrid>
+              <w:gridCol w:w="670"/>
+            </w:tblGrid>
+            <w:tr>
+              <w:trPr>
+                <w:tblCellSpacing w:w="15" w:type="dxa"/>
+              </w:trPr>
+              <w:tc>
+                <w:tcPr>
+                  <w:tcW w:w="610" w:type="dxa"/>
+                  <w:vAlign w:val="center"/>
+                  <w:hideMark/>
+                </w:tcPr>
+                <w:p>
+                  <w:pPr>
+                    <w:widowControl/>
+                    <w:autoSpaceDE/>
+                    <w:autoSpaceDN/>
+                    <w:rPr>
+                      <w:color w:val="000000"/>
+                      <w:sz w:val="24"/>
+                      <w:szCs w:val="24"/>
+                    </w:rPr>
+                  </w:pPr>
+                  <w:r>
+                    <w:rPr>
+                      <w:color w:val="000000"/>
+                    </w:rPr>
+                    <w:lastRenderedPageBreak/>
+                    <w:t>-7.3%</w:t>
+                  </w:r>
+                </w:p>
+              </w:tc>
+            </w:tr>
+          </w:tbl>
+          <w:p>
+            <w:pPr>
+              <w:rPr>
+                <w:vanish/>
+              </w:rPr>
+            </w:pPr>
+          </w:p>
+          <w:tbl>
+            <w:tblPr>
+              <w:tblW w:w="0" w:type="auto"/>
+              <w:tblCellSpacing w:w="15" w:type="dxa"/>
+              <w:tblLayout w:type="fixed"/>
+              <w:tblCellMar>
+                <w:top w:w="15" w:type="dxa"/>
+                <w:left w:w="15" w:type="dxa"/>
+                <w:bottom w:w="15" w:type="dxa"/>
+                <w:right w:w="15" w:type="dxa"/>
+              </w:tblCellMar>
+              <w:tblLook w:val="04A0" w:firstRow="1" w:lastRow="0" w:firstColumn="1" w:lastColumn="0" w:noHBand="0" w:noVBand="1"/>
+            </w:tblPr>
+            <w:tblGrid>
+              <w:gridCol w:w="110"/>
+            </w:tblGrid>
+            <w:tr>
+              <w:trPr>
+                <w:tblCellSpacing w:w="15" w:type="dxa"/>
+              </w:trPr>
+              <w:tc>
+                <w:tcPr>
+                  <w:tcW w:w="36" w:type="dxa"/>
+                  <w:vAlign w:val="center"/>
+                  <w:hideMark/>
+                </w:tcPr>
+                <w:p/>
+              </w:tc>
+            </w:tr>
+          </w:tbl>
+          <w:p>
+            <w:pPr>
+              <w:widowControl/>
+              <w:autoSpaceDE/>
+              <w:autoSpaceDN/>
+              <w:rPr>
+                <w:color w:val="000000"/>
+                <w:sz w:val="24"/>
+                <w:szCs w:val="24"/>
+              </w:rPr>
+            </w:pPr>
+          </w:p>
+        </w:tc>
+        <w:tc>
+          <w:tcPr>
+            <w:tcW w:w="1372" w:type="dxa"/>
+          </w:tcPr>
+          <w:p>
+            <w:pPr>
+              <w:pStyle w:val="a3"/>
+              <w:spacing w:before="81"/>
+              <w:rPr>
+                <w:bCs/>
+                <w:sz w:val="24"/>
+                <w:szCs w:val="24"/>
+              </w:rPr>
+            </w:pPr>
+            <w:r>
+              <w:rPr>
+                <w:bCs/>
+                <w:sz w:val="24"/>
+                <w:szCs w:val="24"/>
+              </w:rPr>
+              <w:t>Нет</w:t>
+            </w:r>
+          </w:p>
+        </w:tc>
+        <w:tc>
+          <w:tcPr>
+            <w:tcW w:w="1372" w:type="dxa"/>
+          </w:tcPr>
+          <w:p>
+            <w:pPr>
+              <w:pStyle w:val="a3"/>
+              <w:spacing w:before="81"/>
+              <w:rPr>
+                <w:bCs/>
+                <w:sz w:val="24"/>
+                <w:szCs w:val="24"/>
+              </w:rPr>
+            </w:pPr>
+            <w:r>
+              <w:rPr>
+                <w:bCs/>
+                <w:sz w:val="24"/>
+                <w:szCs w:val="24"/>
+              </w:rPr>
+              <w:t>Да</w:t>
+            </w:r>
+          </w:p>
+        </w:tc>
+      </w:tr>
+      <w:tr>
+        <w:tc>
+          <w:tcPr>
+            <w:tcW w:w="1271" w:type="dxa"/>
+          </w:tcPr>
+          <w:p>
+            <w:pPr>
+              <w:pStyle w:val="a3"/>
+              <w:spacing w:before="81"/>
+              <w:rPr>
+                <w:color w:val="000000"/>
+                <w:sz w:val="24"/>
+                <w:szCs w:val="24"/>
+              </w:rPr>
+            </w:pPr>
+            <w:r>
+              <w:rPr>
+                <w:color w:val="000000"/>
+                <w:sz w:val="24"/>
+                <w:szCs w:val="24"/>
+              </w:rPr>
+              <w:t>9</w:t>
+            </w:r>
+          </w:p>
+        </w:tc>
+        <w:tc>
+          <w:tcPr>
+            <w:tcW w:w="851" w:type="dxa"/>
+          </w:tcPr>
+          <w:p>
+            <w:pPr>
+              <w:pStyle w:val="a3"/>
+              <w:spacing w:before="81"/>
+              <w:rPr>
+                <w:bCs/>
+                <w:sz w:val="24"/>
+                <w:szCs w:val="24"/>
+              </w:rPr>
+            </w:pPr>
+            <w:r>
+              <w:rPr>
+                <w:bCs/>
+                <w:sz w:val="24"/>
+                <w:szCs w:val="24"/>
+              </w:rPr>
+              <w:t>15</w:t>
+            </w:r>
+          </w:p>
+        </w:tc>
+        <w:tc>
+          <w:tcPr>
+            <w:tcW w:w="1819" w:type="dxa"/>
+          </w:tcPr>
+          <w:p>
+            <w:pPr>
+              <w:widowControl/>
+              <w:autoSpaceDE/>
+              <w:autoSpaceDN/>
+              <w:rPr>
+                <w:color w:val="000000"/>
+                <w:sz w:val="24"/>
+                <w:szCs w:val="24"/>
+              </w:rPr>
+            </w:pPr>
+            <w:r>
+              <w:rPr>
+                <w:color w:val="000000"/>
+                <w:sz w:val="24"/>
+                <w:szCs w:val="24"/>
+              </w:rPr>
+              <w:t>[0,3,6,8,7,5,2,4,1,0], 130</w:t>
+            </w:r>
+          </w:p>
+        </w:tc>
+        <w:tc>
+          <w:tcPr>
+            <w:tcW w:w="2102" w:type="dxa"/>
+          </w:tcPr>
+          <w:p>
+            <w:pPr>
+              <w:widowControl/>
+              <w:autoSpaceDE/>
+              <w:autoSpaceDN/>
+              <w:rPr>
+                <w:color w:val="000000"/>
+                <w:sz w:val="24"/>
+                <w:szCs w:val="24"/>
+              </w:rPr>
+            </w:pPr>
+            <w:r>
+              <w:rPr>
+                <w:color w:val="000000"/>
+                <w:sz w:val="24"/>
+                <w:szCs w:val="24"/>
+              </w:rPr>
+              <w:t>[0,2,5,7,8,6,4,3,1,0], 122</w:t>
+            </w:r>
+          </w:p>
+        </w:tc>
+        <w:tc>
+          <w:tcPr>
+            <w:tcW w:w="1224" w:type="dxa"/>
+          </w:tcPr>
+          <w:tbl>
+            <w:tblPr>
+              <w:tblW w:w="0" w:type="auto"/>
+              <w:tblCellSpacing w:w="15" w:type="dxa"/>
+              <w:tblLayout w:type="fixed"/>
+              <w:tblCellMar>
+                <w:top w:w="15" w:type="dxa"/>
+                <w:left w:w="15" w:type="dxa"/>
+                <w:bottom w:w="15" w:type="dxa"/>
+                <w:right w:w="15" w:type="dxa"/>
+              </w:tblCellMar>
+              <w:tblLook w:val="04A0" w:firstRow="1" w:lastRow="0" w:firstColumn="1" w:lastColumn="0" w:noHBand="0" w:noVBand="1"/>
+            </w:tblPr>
+            <w:tblGrid>
+              <w:gridCol w:w="670"/>
+            </w:tblGrid>
+            <w:tr>
+              <w:trPr>
+                <w:tblCellSpacing w:w="15" w:type="dxa"/>
+              </w:trPr>
+              <w:tc>
+                <w:tcPr>
+                  <w:tcW w:w="610" w:type="dxa"/>
+                  <w:vAlign w:val="center"/>
+                  <w:hideMark/>
+                </w:tcPr>
+                <w:p>
+                  <w:pPr>
+                    <w:widowControl/>
+                    <w:autoSpaceDE/>
+                    <w:autoSpaceDN/>
+                    <w:rPr>
+                      <w:color w:val="000000"/>
+                      <w:sz w:val="24"/>
+                      <w:szCs w:val="24"/>
+                    </w:rPr>
+                  </w:pPr>
+                  <w:r>
+                    <w:rPr>
+                      <w:color w:val="000000"/>
+                      <w:sz w:val="24"/>
+                      <w:szCs w:val="24"/>
+                    </w:rPr>
+                    <w:t>-6.2%</w:t>
+                  </w:r>
+                </w:p>
+              </w:tc>
+            </w:tr>
+          </w:tbl>
+          <w:p>
+            <w:pPr>
+              <w:rPr>
+                <w:vanish/>
+                <w:sz w:val="24"/>
+                <w:szCs w:val="24"/>
+              </w:rPr>
+            </w:pPr>
+          </w:p>
+          <w:tbl>
+            <w:tblPr>
+              <w:tblW w:w="0" w:type="auto"/>
+              <w:tblCellSpacing w:w="15" w:type="dxa"/>
+              <w:tblLayout w:type="fixed"/>
+              <w:tblCellMar>
+                <w:top w:w="15" w:type="dxa"/>
+                <w:left w:w="15" w:type="dxa"/>
+                <w:bottom w:w="15" w:type="dxa"/>
+                <w:right w:w="15" w:type="dxa"/>
+              </w:tblCellMar>
+              <w:tblLook w:val="04A0" w:firstRow="1" w:lastRow="0" w:firstColumn="1" w:lastColumn="0" w:noHBand="0" w:noVBand="1"/>
+            </w:tblPr>
+            <w:tblGrid>
+              <w:gridCol w:w="110"/>
+            </w:tblGrid>
+            <w:tr>
+              <w:trPr>
+                <w:tblCellSpacing w:w="15" w:type="dxa"/>
+              </w:trPr>
+              <w:tc>
+                <w:tcPr>
+                  <w:tcW w:w="36" w:type="dxa"/>
+                  <w:vAlign w:val="center"/>
+                  <w:hideMark/>
+                </w:tcPr>
+                <w:p>
+                  <w:pPr>
+                    <w:rPr>
+                      <w:sz w:val="24"/>
+                      <w:szCs w:val="24"/>
+                    </w:rPr>
+                  </w:pPr>
+                </w:p>
+              </w:tc>
+            </w:tr>
+          </w:tbl>
+          <w:p>
+            <w:pPr>
+              <w:widowControl/>
+              <w:autoSpaceDE/>
+              <w:autoSpaceDN/>
+              <w:rPr>
+                <w:color w:val="000000"/>
+                <w:sz w:val="24"/>
+                <w:szCs w:val="24"/>
+              </w:rPr>
+            </w:pPr>
+          </w:p>
+        </w:tc>
+        <w:tc>
+          <w:tcPr>
+            <w:tcW w:w="1372" w:type="dxa"/>
+          </w:tcPr>
+          <w:p>
+            <w:pPr>
+              <w:pStyle w:val="a3"/>
+              <w:spacing w:before="81"/>
+              <w:rPr>
+                <w:bCs/>
+                <w:sz w:val="24"/>
+                <w:szCs w:val="24"/>
+              </w:rPr>
+            </w:pPr>
+            <w:r>
+              <w:rPr>
+                <w:bCs/>
+                <w:sz w:val="24"/>
+                <w:szCs w:val="24"/>
+              </w:rPr>
+              <w:t>Нет</w:t>
+            </w:r>
+          </w:p>
+        </w:tc>
+        <w:tc>
+          <w:tcPr>
+            <w:tcW w:w="1372" w:type="dxa"/>
+          </w:tcPr>
+          <w:p>
+            <w:pPr>
+              <w:pStyle w:val="a3"/>
+              <w:spacing w:before="81"/>
+              <w:rPr>
+                <w:bCs/>
+                <w:sz w:val="24"/>
+                <w:szCs w:val="24"/>
+              </w:rPr>
+            </w:pPr>
+            <w:r>
+              <w:rPr>
+                <w:bCs/>
+                <w:sz w:val="24"/>
+                <w:szCs w:val="24"/>
+              </w:rPr>
+              <w:t>Да</w:t>
+            </w:r>
+          </w:p>
+        </w:tc>
+      </w:tr>
+    </w:tbl>
     <w:p>
       <w:pPr>
         <w:pStyle w:val="a3"/>
@@ -6390,81 +9493,116 @@
     </w:p>
     <w:p>
       <w:pPr>
-        <w:pStyle w:val="a3"/>
-        <w:spacing w:before="1" w:line="360" w:lineRule="auto"/>
-        <w:ind w:left="2" w:right="464"/>
-      </w:pPr>
-      <w:r>
-        <w:t>В рамках данной лабораторной работы был создан алгоритм решения задачи коммивояжера методом ближайшего соседа с модификацией и без. В ходе тестирования программы было выявлено, что модифицированный алгоритм (KNN) может выбирать маршрут более гибко, уменьшает вероятность зацикливания, повышает качество маршрута, но далеко не всегда превосходит</w:t>
-      </w:r>
-      <w:r>
-        <w:rPr>
-          <w:spacing w:val="-5"/>
-        </w:rPr>
-        <w:t xml:space="preserve"> </w:t>
-      </w:r>
-      <w:r>
-        <w:t>обыкновенный</w:t>
-      </w:r>
-      <w:r>
-        <w:rPr>
-          <w:spacing w:val="-4"/>
-        </w:rPr>
-        <w:t xml:space="preserve"> </w:t>
-      </w:r>
-      <w:r>
-        <w:t>жадный</w:t>
-      </w:r>
-      <w:r>
-        <w:rPr>
-          <w:spacing w:val="-4"/>
-        </w:rPr>
-        <w:t xml:space="preserve"> </w:t>
-      </w:r>
-      <w:r>
-        <w:t>алгоритм.</w:t>
-      </w:r>
-      <w:r>
-        <w:rPr>
-          <w:spacing w:val="-5"/>
-        </w:rPr>
-        <w:t xml:space="preserve"> </w:t>
-      </w:r>
-      <w:r>
-        <w:t>В</w:t>
-      </w:r>
-      <w:r>
-        <w:rPr>
-          <w:spacing w:val="-4"/>
-        </w:rPr>
-        <w:t xml:space="preserve"> </w:t>
-      </w:r>
-      <w:r>
-        <w:t>зависимости</w:t>
-      </w:r>
-      <w:r>
-        <w:rPr>
-          <w:spacing w:val="-4"/>
-        </w:rPr>
-        <w:t xml:space="preserve"> </w:t>
-      </w:r>
-      <w:r>
-        <w:t>от</w:t>
-      </w:r>
-      <w:r>
-        <w:rPr>
-          <w:spacing w:val="-5"/>
-        </w:rPr>
-        <w:t xml:space="preserve"> </w:t>
-      </w:r>
-      <w:r>
-        <w:t xml:space="preserve">конкретных условий задачи использование KNN (модификация лучше работает на больших графах) может либо улучшить, либо незначительно повлиять на </w:t>
-      </w:r>
-      <w:r>
-        <w:rPr>
-          <w:spacing w:val="-2"/>
-        </w:rPr>
-        <w:t>результат.</w:t>
+        <w:pStyle w:val="a6"/>
+        <w:rPr>
+          <w:color w:val="000000"/>
+          <w:sz w:val="28"/>
+          <w:szCs w:val="28"/>
+        </w:rPr>
+      </w:pPr>
+      <w:bookmarkStart w:id="6" w:name="_bookmark10"/>
+      <w:bookmarkEnd w:id="6"/>
+      <w:r>
+        <w:rPr>
+          <w:color w:val="000000"/>
+          <w:sz w:val="28"/>
+          <w:szCs w:val="28"/>
+        </w:rPr>
+        <w:t>В рамках данной лабораторной работы был реализован алгоритм решения задачи коммивояжёра методом ближайшего соседа, как в базовом варианте, так и с модификацией KNN. В ходе тестирования на различных графах было установлено, что модифицированный алгоритм позволяет находить более оптимальные маршруты, сокращая их длину в среднем на</w:t>
+      </w:r>
+      <w:r>
+        <w:rPr>
+          <w:rStyle w:val="apple-converted-space"/>
+          <w:color w:val="000000"/>
+          <w:sz w:val="28"/>
+          <w:szCs w:val="28"/>
+        </w:rPr>
+        <w:t> </w:t>
+      </w:r>
+      <w:r>
+        <w:rPr>
+          <w:rStyle w:val="a7"/>
+          <w:b w:val="0"/>
+          <w:bCs w:val="0"/>
+          <w:color w:val="000000"/>
+          <w:sz w:val="28"/>
+          <w:szCs w:val="28"/>
+        </w:rPr>
+        <w:t>4-7%</w:t>
+      </w:r>
+      <w:r>
+        <w:rPr>
+          <w:b/>
+          <w:bCs/>
+          <w:color w:val="000000"/>
+          <w:sz w:val="28"/>
+          <w:szCs w:val="28"/>
+        </w:rPr>
+        <w:t>.</w:t>
+      </w:r>
+    </w:p>
+    <w:p>
+      <w:pPr>
+        <w:pStyle w:val="a6"/>
+        <w:rPr>
+          <w:color w:val="000000"/>
+          <w:sz w:val="28"/>
+          <w:szCs w:val="28"/>
+        </w:rPr>
+      </w:pPr>
+      <w:r>
+        <w:rPr>
+          <w:color w:val="000000"/>
+          <w:sz w:val="28"/>
+          <w:szCs w:val="28"/>
+        </w:rPr>
+        <w:t>Кроме того, KNN снизил вероятность зацикливания и смог находить гамильтонов цикл в случаях, когда стандартный алгоритм не справлялся (например, на графах с 8, 9 и 10 вершинами). Однако, несмотря на эти преимущества, KNN не всегда существенно превосходит обычный жадный алгоритм.</w:t>
+      </w:r>
+    </w:p>
+    <w:p>
+      <w:pPr>
+        <w:pStyle w:val="a6"/>
+        <w:rPr>
+          <w:color w:val="000000"/>
+          <w:sz w:val="28"/>
+          <w:szCs w:val="28"/>
+        </w:rPr>
+      </w:pPr>
+      <w:r>
+        <w:rPr>
+          <w:color w:val="000000"/>
+          <w:sz w:val="28"/>
+          <w:szCs w:val="28"/>
+        </w:rPr>
+        <w:t>Эффективность применения KNN зависит от структуры графа: его преимущество становится более заметным на</w:t>
+      </w:r>
+      <w:r>
+        <w:rPr>
+          <w:rStyle w:val="apple-converted-space"/>
+          <w:color w:val="000000"/>
+          <w:sz w:val="28"/>
+          <w:szCs w:val="28"/>
+        </w:rPr>
+        <w:t> </w:t>
+      </w:r>
+      <w:r>
+        <w:rPr>
+          <w:rStyle w:val="a7"/>
+          <w:b w:val="0"/>
+          <w:bCs w:val="0"/>
+          <w:color w:val="000000"/>
+          <w:sz w:val="28"/>
+          <w:szCs w:val="28"/>
+        </w:rPr>
+        <w:t>больших и сложных графах</w:t>
+      </w:r>
+      <w:r>
+        <w:rPr>
+          <w:color w:val="000000"/>
+          <w:sz w:val="28"/>
+          <w:szCs w:val="28"/>
+        </w:rPr>
+        <w:t>, где стандартный метод сталкивается с трудностями в выборе маршрута.</w:t>
       </w:r>
     </w:p>
     <w:p>
@@ -6476,8 +9614,6 @@
           <w:sz w:val="28"/>
         </w:rPr>
       </w:pPr>
-      <w:bookmarkStart w:id="6" w:name="_bookmark10"/>
-      <w:bookmarkEnd w:id="6"/>
       <w:r>
         <w:rPr>
           <w:b/>
@@ -6836,6 +9972,7 @@
       <w:r>
         <w:rPr>
           <w:sz w:val="28"/>
+          <w:lang w:val="en-US"/>
         </w:rPr>
         <w:t>13</w:t>
       </w:r>
@@ -7020,6 +10157,25 @@
     </w:sectPr>
   </w:body>
 </w:document>
+</file>
+
+<file path=word/endnotes.xml><?xml version="1.0" encoding="utf-8"?>
+<w:endnotes xmlns:wpc="http://schemas.microsoft.com/office/word/2010/wordprocessingCanvas" xmlns:cx="http://schemas.microsoft.com/office/drawing/2014/chartex" xmlns:cx1="http://schemas.microsoft.com/office/drawing/2015/9/8/chartex" xmlns:cx2="http://schemas.microsoft.com/office/drawing/2015/10/21/chartex" xmlns:cx3="http://schemas.microsoft.com/office/drawing/2016/5/9/chartex" xmlns:cx4="http://schemas.microsoft.com/office/drawing/2016/5/10/chartex" xmlns:cx5="http://schemas.microsoft.com/office/drawing/2016/5/11/chartex" xmlns:cx6="http://schemas.microsoft.com/office/drawing/2016/5/12/chartex" xmlns:cx7="http://schemas.microsoft.com/office/drawing/2016/5/13/chartex" xmlns:cx8="http://schemas.microsoft.com/office/drawing/2016/5/14/chartex" xmlns:mc="http://schemas.openxmlformats.org/markup-compatibility/2006" xmlns:aink="http://schemas.microsoft.com/office/drawing/2016/ink" xmlns:am3d="http://schemas.microsoft.com/office/drawing/2017/model3d" xmlns:o="urn:schemas-microsoft-com:office:office" xmlns:oel="http://schemas.microsoft.com/office/2019/extlst" xmlns:r="http://schemas.openxmlformats.org/officeDocument/2006/relationships" xmlns:m="http://schemas.openxmlformats.org/officeDocument/2006/math" xmlns:v="urn:schemas-microsoft-com:vml" xmlns:wp14="http://schemas.microsoft.com/office/word/2010/wordprocessingDrawing" xmlns:wp="http://schemas.openxmlformats.org/drawingml/2006/wordprocessingDrawing" xmlns:w10="urn:schemas-microsoft-com:office:word" xmlns:w="http://schemas.openxmlformats.org/wordprocessingml/2006/main" xmlns:w14="http://schemas.microsoft.com/office/word/2010/wordml" xmlns:w15="http://schemas.microsoft.com/office/word/2012/wordml" xmlns:w16cex="http://schemas.microsoft.com/office/word/2018/wordml/cex" xmlns:w16cid="http://schemas.microsoft.com/office/word/2016/wordml/cid" xmlns:w16="http://schemas.microsoft.com/office/word/2018/wordml" xmlns:w16sdtdh="http://schemas.microsoft.com/office/word/2020/wordml/sdtdatahash" xmlns:w16se="http://schemas.microsoft.com/office/word/2015/wordml/symex" xmlns:wpg="http://schemas.microsoft.com/office/word/2010/wordprocessingGroup" xmlns:wpi="http://schemas.microsoft.com/office/word/2010/wordprocessingInk" xmlns:wne="http://schemas.microsoft.com/office/word/2006/wordml" xmlns:wps="http://schemas.microsoft.com/office/word/2010/wordprocessingShape" mc:Ignorable="w14 w15 w16se w16cid w16 w16cex w16sdtdh wp14">
+  <w:endnote w:type="separator" w:id="-1">
+    <w:p>
+      <w:r>
+        <w:separator/>
+      </w:r>
+    </w:p>
+  </w:endnote>
+  <w:endnote w:type="continuationSeparator" w:id="0">
+    <w:p>
+      <w:r>
+        <w:continuationSeparator/>
+      </w:r>
+    </w:p>
+  </w:endnote>
+</w:endnotes>
 </file>
 
 <file path=word/footer1.xml><?xml version="1.0" encoding="utf-8"?>
@@ -7362,6 +10518,25 @@
 </w:ftr>
 </file>
 
+<file path=word/footnotes.xml><?xml version="1.0" encoding="utf-8"?>
+<w:footnotes xmlns:wpc="http://schemas.microsoft.com/office/word/2010/wordprocessingCanvas" xmlns:cx="http://schemas.microsoft.com/office/drawing/2014/chartex" xmlns:cx1="http://schemas.microsoft.com/office/drawing/2015/9/8/chartex" xmlns:cx2="http://schemas.microsoft.com/office/drawing/2015/10/21/chartex" xmlns:cx3="http://schemas.microsoft.com/office/drawing/2016/5/9/chartex" xmlns:cx4="http://schemas.microsoft.com/office/drawing/2016/5/10/chartex" xmlns:cx5="http://schemas.microsoft.com/office/drawing/2016/5/11/chartex" xmlns:cx6="http://schemas.microsoft.com/office/drawing/2016/5/12/chartex" xmlns:cx7="http://schemas.microsoft.com/office/drawing/2016/5/13/chartex" xmlns:cx8="http://schemas.microsoft.com/office/drawing/2016/5/14/chartex" xmlns:mc="http://schemas.openxmlformats.org/markup-compatibility/2006" xmlns:aink="http://schemas.microsoft.com/office/drawing/2016/ink" xmlns:am3d="http://schemas.microsoft.com/office/drawing/2017/model3d" xmlns:o="urn:schemas-microsoft-com:office:office" xmlns:oel="http://schemas.microsoft.com/office/2019/extlst" xmlns:r="http://schemas.openxmlformats.org/officeDocument/2006/relationships" xmlns:m="http://schemas.openxmlformats.org/officeDocument/2006/math" xmlns:v="urn:schemas-microsoft-com:vml" xmlns:wp14="http://schemas.microsoft.com/office/word/2010/wordprocessingDrawing" xmlns:wp="http://schemas.openxmlformats.org/drawingml/2006/wordprocessingDrawing" xmlns:w10="urn:schemas-microsoft-com:office:word" xmlns:w="http://schemas.openxmlformats.org/wordprocessingml/2006/main" xmlns:w14="http://schemas.microsoft.com/office/word/2010/wordml" xmlns:w15="http://schemas.microsoft.com/office/word/2012/wordml" xmlns:w16cex="http://schemas.microsoft.com/office/word/2018/wordml/cex" xmlns:w16cid="http://schemas.microsoft.com/office/word/2016/wordml/cid" xmlns:w16="http://schemas.microsoft.com/office/word/2018/wordml" xmlns:w16sdtdh="http://schemas.microsoft.com/office/word/2020/wordml/sdtdatahash" xmlns:w16se="http://schemas.microsoft.com/office/word/2015/wordml/symex" xmlns:wpg="http://schemas.microsoft.com/office/word/2010/wordprocessingGroup" xmlns:wpi="http://schemas.microsoft.com/office/word/2010/wordprocessingInk" xmlns:wne="http://schemas.microsoft.com/office/word/2006/wordml" xmlns:wps="http://schemas.microsoft.com/office/word/2010/wordprocessingShape" mc:Ignorable="w14 w15 w16se w16cid w16 w16cex w16sdtdh wp14">
+  <w:footnote w:type="separator" w:id="-1">
+    <w:p>
+      <w:r>
+        <w:separator/>
+      </w:r>
+    </w:p>
+  </w:footnote>
+  <w:footnote w:type="continuationSeparator" w:id="0">
+    <w:p>
+      <w:r>
+        <w:continuationSeparator/>
+      </w:r>
+    </w:p>
+  </w:footnote>
+</w:footnotes>
+</file>
+
 <file path=word/numbering.xml><?xml version="1.0" encoding="utf-8"?>
 <w:numbering xmlns:wpc="http://schemas.microsoft.com/office/word/2010/wordprocessingCanvas" xmlns:cx="http://schemas.microsoft.com/office/drawing/2014/chartex" xmlns:cx1="http://schemas.microsoft.com/office/drawing/2015/9/8/chartex" xmlns:cx2="http://schemas.microsoft.com/office/drawing/2015/10/21/chartex" xmlns:cx3="http://schemas.microsoft.com/office/drawing/2016/5/9/chartex" xmlns:cx4="http://schemas.microsoft.com/office/drawing/2016/5/10/chartex" xmlns:cx5="http://schemas.microsoft.com/office/drawing/2016/5/11/chartex" xmlns:cx6="http://schemas.microsoft.com/office/drawing/2016/5/12/chartex" xmlns:cx7="http://schemas.microsoft.com/office/drawing/2016/5/13/chartex" xmlns:cx8="http://schemas.microsoft.com/office/drawing/2016/5/14/chartex" xmlns:mc="http://schemas.openxmlformats.org/markup-compatibility/2006" xmlns:aink="http://schemas.microsoft.com/office/drawing/2016/ink" xmlns:am3d="http://schemas.microsoft.com/office/drawing/2017/model3d" xmlns:o="urn:schemas-microsoft-com:office:office" xmlns:oel="http://schemas.microsoft.com/office/2019/extlst" xmlns:r="http://schemas.openxmlformats.org/officeDocument/2006/relationships" xmlns:m="http://schemas.openxmlformats.org/officeDocument/2006/math" xmlns:v="urn:schemas-microsoft-com:vml" xmlns:wp14="http://schemas.microsoft.com/office/word/2010/wordprocessingDrawing" xmlns:wp="http://schemas.openxmlformats.org/drawingml/2006/wordprocessingDrawing" xmlns:w10="urn:schemas-microsoft-com:office:word" xmlns:w="http://schemas.openxmlformats.org/wordprocessingml/2006/main" xmlns:w14="http://schemas.microsoft.com/office/word/2010/wordml" xmlns:w15="http://schemas.microsoft.com/office/word/2012/wordml" xmlns:w16cex="http://schemas.microsoft.com/office/word/2018/wordml/cex" xmlns:w16cid="http://schemas.microsoft.com/office/word/2016/wordml/cid" xmlns:w16="http://schemas.microsoft.com/office/word/2018/wordml" xmlns:w16sdtdh="http://schemas.microsoft.com/office/word/2020/wordml/sdtdatahash" xmlns:w16se="http://schemas.microsoft.com/office/word/2015/wordml/symex" xmlns:wpg="http://schemas.microsoft.com/office/word/2010/wordprocessingGroup" xmlns:wpi="http://schemas.microsoft.com/office/word/2010/wordprocessingInk" xmlns:wne="http://schemas.microsoft.com/office/word/2006/wordml" xmlns:wps="http://schemas.microsoft.com/office/word/2010/wordprocessingShape" mc:Ignorable="w14 w15 w16se w16cid w16 w16cex w16sdtdh wp14">
   <w:abstractNum w:abstractNumId="0" w15:restartNumberingAfterBreak="0">
@@ -8097,6 +11272,123 @@
     </w:lvl>
   </w:abstractNum>
   <w:abstractNum w:abstractNumId="6" w15:restartNumberingAfterBreak="0">
+    <w:nsid w:val="663371E2"/>
+    <w:multiLevelType w:val="hybridMultilevel"/>
+    <w:tmpl w:val="945AB512"/>
+    <w:lvl w:ilvl="0" w:tplc="FFFFFFFF">
+      <w:start w:val="1"/>
+      <w:numFmt w:val="decimal"/>
+      <w:lvlText w:val="%1."/>
+      <w:lvlJc w:val="left"/>
+      <w:pPr>
+        <w:ind w:left="722" w:hanging="360"/>
+        <w:jc w:val="left"/>
+      </w:pPr>
+      <w:rPr>
+        <w:rFonts w:hint="default"/>
+        <w:spacing w:val="0"/>
+        <w:w w:val="100"/>
+        <w:lang w:val="ru-RU" w:eastAsia="en-US" w:bidi="ar-SA"/>
+      </w:rPr>
+    </w:lvl>
+    <w:lvl w:ilvl="1" w:tplc="FFFFFFFF">
+      <w:numFmt w:val="bullet"/>
+      <w:lvlText w:val="•"/>
+      <w:lvlJc w:val="left"/>
+      <w:pPr>
+        <w:ind w:left="1626" w:hanging="360"/>
+      </w:pPr>
+      <w:rPr>
+        <w:rFonts w:hint="default"/>
+        <w:lang w:val="ru-RU" w:eastAsia="en-US" w:bidi="ar-SA"/>
+      </w:rPr>
+    </w:lvl>
+    <w:lvl w:ilvl="2" w:tplc="FFFFFFFF">
+      <w:numFmt w:val="bullet"/>
+      <w:lvlText w:val="•"/>
+      <w:lvlJc w:val="left"/>
+      <w:pPr>
+        <w:ind w:left="2532" w:hanging="360"/>
+      </w:pPr>
+      <w:rPr>
+        <w:rFonts w:hint="default"/>
+        <w:lang w:val="ru-RU" w:eastAsia="en-US" w:bidi="ar-SA"/>
+      </w:rPr>
+    </w:lvl>
+    <w:lvl w:ilvl="3" w:tplc="FFFFFFFF">
+      <w:numFmt w:val="bullet"/>
+      <w:lvlText w:val="•"/>
+      <w:lvlJc w:val="left"/>
+      <w:pPr>
+        <w:ind w:left="3438" w:hanging="360"/>
+      </w:pPr>
+      <w:rPr>
+        <w:rFonts w:hint="default"/>
+        <w:lang w:val="ru-RU" w:eastAsia="en-US" w:bidi="ar-SA"/>
+      </w:rPr>
+    </w:lvl>
+    <w:lvl w:ilvl="4" w:tplc="FFFFFFFF">
+      <w:numFmt w:val="bullet"/>
+      <w:lvlText w:val="•"/>
+      <w:lvlJc w:val="left"/>
+      <w:pPr>
+        <w:ind w:left="4344" w:hanging="360"/>
+      </w:pPr>
+      <w:rPr>
+        <w:rFonts w:hint="default"/>
+        <w:lang w:val="ru-RU" w:eastAsia="en-US" w:bidi="ar-SA"/>
+      </w:rPr>
+    </w:lvl>
+    <w:lvl w:ilvl="5" w:tplc="FFFFFFFF">
+      <w:numFmt w:val="bullet"/>
+      <w:lvlText w:val="•"/>
+      <w:lvlJc w:val="left"/>
+      <w:pPr>
+        <w:ind w:left="5250" w:hanging="360"/>
+      </w:pPr>
+      <w:rPr>
+        <w:rFonts w:hint="default"/>
+        <w:lang w:val="ru-RU" w:eastAsia="en-US" w:bidi="ar-SA"/>
+      </w:rPr>
+    </w:lvl>
+    <w:lvl w:ilvl="6" w:tplc="FFFFFFFF">
+      <w:numFmt w:val="bullet"/>
+      <w:lvlText w:val="•"/>
+      <w:lvlJc w:val="left"/>
+      <w:pPr>
+        <w:ind w:left="6156" w:hanging="360"/>
+      </w:pPr>
+      <w:rPr>
+        <w:rFonts w:hint="default"/>
+        <w:lang w:val="ru-RU" w:eastAsia="en-US" w:bidi="ar-SA"/>
+      </w:rPr>
+    </w:lvl>
+    <w:lvl w:ilvl="7" w:tplc="FFFFFFFF">
+      <w:numFmt w:val="bullet"/>
+      <w:lvlText w:val="•"/>
+      <w:lvlJc w:val="left"/>
+      <w:pPr>
+        <w:ind w:left="7062" w:hanging="360"/>
+      </w:pPr>
+      <w:rPr>
+        <w:rFonts w:hint="default"/>
+        <w:lang w:val="ru-RU" w:eastAsia="en-US" w:bidi="ar-SA"/>
+      </w:rPr>
+    </w:lvl>
+    <w:lvl w:ilvl="8" w:tplc="FFFFFFFF">
+      <w:numFmt w:val="bullet"/>
+      <w:lvlText w:val="•"/>
+      <w:lvlJc w:val="left"/>
+      <w:pPr>
+        <w:ind w:left="7969" w:hanging="360"/>
+      </w:pPr>
+      <w:rPr>
+        <w:rFonts w:hint="default"/>
+        <w:lang w:val="ru-RU" w:eastAsia="en-US" w:bidi="ar-SA"/>
+      </w:rPr>
+    </w:lvl>
+  </w:abstractNum>
+  <w:abstractNum w:abstractNumId="7" w15:restartNumberingAfterBreak="0">
     <w:nsid w:val="71163BFD"/>
     <w:multiLevelType w:val="multilevel"/>
     <w:tmpl w:val="54E40408"/>
@@ -8225,10 +11517,13 @@
     <w:abstractNumId w:val="2"/>
   </w:num>
   <w:num w:numId="6" w16cid:durableId="2002268732">
-    <w:abstractNumId w:val="6"/>
+    <w:abstractNumId w:val="7"/>
   </w:num>
   <w:num w:numId="7" w16cid:durableId="1878155550">
     <w:abstractNumId w:val="1"/>
+  </w:num>
+  <w:num w:numId="8" w16cid:durableId="1309748297">
+    <w:abstractNumId w:val="6"/>
   </w:num>
 </w:numbering>
 </file>
@@ -8710,6 +12005,7 @@
   <w:style w:type="character" w:default="1" w:styleId="a0">
     <w:name w:val="Default Paragraph Font"/>
     <w:uiPriority w:val="1"/>
+    <w:semiHidden/>
     <w:unhideWhenUsed/>
   </w:style>
   <w:style w:type="table" w:default="1" w:styleId="a1">
@@ -8932,6 +12228,37 @@
     <w:rPr>
       <w:color w:val="954F72" w:themeColor="followedHyperlink"/>
       <w:u w:val="single"/>
+    </w:rPr>
+  </w:style>
+  <w:style w:type="table" w:styleId="ab">
+    <w:name w:val="Table Grid"/>
+    <w:basedOn w:val="a1"/>
+    <w:uiPriority w:val="39"/>
+    <w:rsid w:val="00814E3F"/>
+    <w:tblPr>
+      <w:tblBorders>
+        <w:top w:val="single" w:sz="4" w:space="0" w:color="auto"/>
+        <w:left w:val="single" w:sz="4" w:space="0" w:color="auto"/>
+        <w:bottom w:val="single" w:sz="4" w:space="0" w:color="auto"/>
+        <w:right w:val="single" w:sz="4" w:space="0" w:color="auto"/>
+        <w:insideH w:val="single" w:sz="4" w:space="0" w:color="auto"/>
+        <w:insideV w:val="single" w:sz="4" w:space="0" w:color="auto"/>
+      </w:tblBorders>
+    </w:tblPr>
+  </w:style>
+  <w:style w:type="character" w:customStyle="1" w:styleId="apple-converted-space">
+    <w:name w:val="apple-converted-space"/>
+    <w:basedOn w:val="a0"/>
+    <w:rsid w:val="005B6774"/>
+  </w:style>
+  <w:style w:type="character" w:styleId="ac">
+    <w:name w:val="Placeholder Text"/>
+    <w:basedOn w:val="a0"/>
+    <w:uiPriority w:val="99"/>
+    <w:semiHidden/>
+    <w:rsid w:val="007A42AA"/>
+    <w:rPr>
+      <w:color w:val="666666"/>
     </w:rPr>
   </w:style>
 </w:styles>

</xml_diff>